<commit_message>
Uploaded lab 9 photos
</commit_message>
<xml_diff>
--- a/sem3/NM/0NM.docx
+++ b/sem3/NM/0NM.docx
@@ -2112,6 +2112,2059 @@
       </w:r>
     </w:p>
     <w:p/>
+    <w:p>
+      <w:r>
+        <w:t>Linear Regression</w:t>
+      </w:r>
+    </w:p>
+    <w:p>
+      <w:pPr>
+        <w:pStyle w:val="ListParagraph"/>
+        <w:numPr>
+          <w:ilvl w:val="0"/>
+          <w:numId w:val="11"/>
+        </w:numPr>
+      </w:pPr>
+      <w:r>
+        <w:t>Read the number of data points, say n</w:t>
+      </w:r>
+    </w:p>
+    <w:p>
+      <w:pPr>
+        <w:pStyle w:val="ListParagraph"/>
+        <w:numPr>
+          <w:ilvl w:val="0"/>
+          <w:numId w:val="11"/>
+        </w:numPr>
+      </w:pPr>
+      <w:r>
+        <w:t>Read data points say x[</w:t>
+      </w:r>
+      <w:proofErr w:type="spellStart"/>
+      <w:r>
+        <w:t>i</w:t>
+      </w:r>
+      <w:proofErr w:type="spellEnd"/>
+      <w:r>
+        <w:t>] &amp; y[</w:t>
+      </w:r>
+      <w:proofErr w:type="spellStart"/>
+      <w:r>
+        <w:t>i</w:t>
+      </w:r>
+      <w:proofErr w:type="spellEnd"/>
+      <w:r>
+        <w:t>]</w:t>
+      </w:r>
+    </w:p>
+    <w:p>
+      <w:pPr>
+        <w:pStyle w:val="ListParagraph"/>
+        <w:numPr>
+          <w:ilvl w:val="0"/>
+          <w:numId w:val="11"/>
+        </w:numPr>
+      </w:pPr>
+      <w:r>
+        <w:t>Calculate summation value</w:t>
+      </w:r>
+    </w:p>
+    <w:p>
+      <w:pPr>
+        <w:pStyle w:val="ListParagraph"/>
+        <w:numPr>
+          <w:ilvl w:val="1"/>
+          <w:numId w:val="11"/>
+        </w:numPr>
+      </w:pPr>
+      <w:r>
+        <w:t xml:space="preserve">For </w:t>
+      </w:r>
+      <w:proofErr w:type="spellStart"/>
+      <w:r>
+        <w:t>i</w:t>
+      </w:r>
+      <w:proofErr w:type="spellEnd"/>
+      <w:r>
+        <w:t>=0 to n-1</w:t>
+      </w:r>
+    </w:p>
+    <w:p>
+      <w:pPr>
+        <w:pStyle w:val="ListParagraph"/>
+        <w:numPr>
+          <w:ilvl w:val="2"/>
+          <w:numId w:val="11"/>
+        </w:numPr>
+      </w:pPr>
+      <w:proofErr w:type="spellStart"/>
+      <w:r>
+        <w:t>Sx</w:t>
+      </w:r>
+      <w:proofErr w:type="spellEnd"/>
+      <w:r>
+        <w:t>=</w:t>
+      </w:r>
+      <w:proofErr w:type="spellStart"/>
+      <w:r>
+        <w:t>sx+x</w:t>
+      </w:r>
+      <w:proofErr w:type="spellEnd"/>
+      <w:r>
+        <w:t>[</w:t>
+      </w:r>
+      <w:proofErr w:type="spellStart"/>
+      <w:r>
+        <w:t>i</w:t>
+      </w:r>
+      <w:proofErr w:type="spellEnd"/>
+      <w:r>
+        <w:t>]</w:t>
+      </w:r>
+    </w:p>
+    <w:p>
+      <w:pPr>
+        <w:pStyle w:val="ListParagraph"/>
+        <w:numPr>
+          <w:ilvl w:val="2"/>
+          <w:numId w:val="11"/>
+        </w:numPr>
+      </w:pPr>
+      <w:proofErr w:type="spellStart"/>
+      <w:r>
+        <w:t>Sy</w:t>
+      </w:r>
+      <w:proofErr w:type="spellEnd"/>
+      <w:r>
+        <w:t>=</w:t>
+      </w:r>
+      <w:proofErr w:type="spellStart"/>
+      <w:r>
+        <w:t>sy+y</w:t>
+      </w:r>
+      <w:proofErr w:type="spellEnd"/>
+      <w:r>
+        <w:t>[</w:t>
+      </w:r>
+      <w:proofErr w:type="spellStart"/>
+      <w:r>
+        <w:t>i</w:t>
+      </w:r>
+      <w:proofErr w:type="spellEnd"/>
+      <w:r>
+        <w:t>]</w:t>
+      </w:r>
+    </w:p>
+    <w:p>
+      <w:pPr>
+        <w:pStyle w:val="ListParagraph"/>
+        <w:numPr>
+          <w:ilvl w:val="2"/>
+          <w:numId w:val="11"/>
+        </w:numPr>
+      </w:pPr>
+      <w:proofErr w:type="spellStart"/>
+      <w:r>
+        <w:t>Sxy</w:t>
+      </w:r>
+      <w:proofErr w:type="spellEnd"/>
+      <w:r>
+        <w:t>=</w:t>
+      </w:r>
+      <w:proofErr w:type="spellStart"/>
+      <w:r>
+        <w:t>sxy+x</w:t>
+      </w:r>
+      <w:proofErr w:type="spellEnd"/>
+      <w:r>
+        <w:t>[</w:t>
+      </w:r>
+      <w:proofErr w:type="spellStart"/>
+      <w:r>
+        <w:t>i</w:t>
+      </w:r>
+      <w:proofErr w:type="spellEnd"/>
+      <w:r>
+        <w:t>]*y[</w:t>
+      </w:r>
+      <w:proofErr w:type="spellStart"/>
+      <w:r>
+        <w:t>i</w:t>
+      </w:r>
+      <w:proofErr w:type="spellEnd"/>
+      <w:r>
+        <w:t>]</w:t>
+      </w:r>
+    </w:p>
+    <w:p>
+      <w:pPr>
+        <w:pStyle w:val="ListParagraph"/>
+        <w:numPr>
+          <w:ilvl w:val="2"/>
+          <w:numId w:val="11"/>
+        </w:numPr>
+      </w:pPr>
+      <w:r>
+        <w:t>Sx2=sx2+x[</w:t>
+      </w:r>
+      <w:proofErr w:type="spellStart"/>
+      <w:r>
+        <w:t>i</w:t>
+      </w:r>
+      <w:proofErr w:type="spellEnd"/>
+      <w:r>
+        <w:t>]*x[</w:t>
+      </w:r>
+      <w:proofErr w:type="spellStart"/>
+      <w:r>
+        <w:t>i</w:t>
+      </w:r>
+      <w:proofErr w:type="spellEnd"/>
+      <w:r>
+        <w:t>]</w:t>
+      </w:r>
+    </w:p>
+    <w:p>
+      <w:pPr>
+        <w:pStyle w:val="ListParagraph"/>
+        <w:numPr>
+          <w:ilvl w:val="1"/>
+          <w:numId w:val="11"/>
+        </w:numPr>
+      </w:pPr>
+      <w:r>
+        <w:t>End for</w:t>
+      </w:r>
+    </w:p>
+    <w:p>
+      <w:pPr>
+        <w:pStyle w:val="ListParagraph"/>
+        <w:numPr>
+          <w:ilvl w:val="0"/>
+          <w:numId w:val="11"/>
+        </w:numPr>
+      </w:pPr>
+      <w:r>
+        <w:t>Calculate the values of parameter</w:t>
+      </w:r>
+    </w:p>
+    <w:p>
+      <w:pPr>
+        <w:pStyle w:val="ListParagraph"/>
+        <w:numPr>
+          <w:ilvl w:val="1"/>
+          <w:numId w:val="11"/>
+        </w:numPr>
+      </w:pPr>
+      <w:r>
+        <w:t>b=((n*</w:t>
+      </w:r>
+      <w:proofErr w:type="spellStart"/>
+      <w:r>
+        <w:t>sxy</w:t>
+      </w:r>
+      <w:proofErr w:type="spellEnd"/>
+      <w:r>
+        <w:t>)-(</w:t>
+      </w:r>
+      <w:proofErr w:type="spellStart"/>
+      <w:r>
+        <w:t>sx+sy</w:t>
+      </w:r>
+      <w:proofErr w:type="spellEnd"/>
+      <w:r>
+        <w:t>))/((n*sx2)-(</w:t>
+      </w:r>
+      <w:proofErr w:type="spellStart"/>
+      <w:r>
+        <w:t>sx</w:t>
+      </w:r>
+      <w:proofErr w:type="spellEnd"/>
+      <w:r>
+        <w:t>)^2)</w:t>
+      </w:r>
+    </w:p>
+    <w:p>
+      <w:pPr>
+        <w:pStyle w:val="ListParagraph"/>
+        <w:numPr>
+          <w:ilvl w:val="1"/>
+          <w:numId w:val="11"/>
+        </w:numPr>
+      </w:pPr>
+      <w:r>
+        <w:t>a=(</w:t>
+      </w:r>
+      <w:proofErr w:type="spellStart"/>
+      <w:r>
+        <w:t>sy</w:t>
+      </w:r>
+      <w:proofErr w:type="spellEnd"/>
+      <w:r>
+        <w:t>/n)-b*(</w:t>
+      </w:r>
+      <w:proofErr w:type="spellStart"/>
+      <w:r>
+        <w:t>sx</w:t>
+      </w:r>
+      <w:proofErr w:type="spellEnd"/>
+      <w:r>
+        <w:t>/n)</w:t>
+      </w:r>
+    </w:p>
+    <w:p>
+      <w:pPr>
+        <w:pStyle w:val="ListParagraph"/>
+        <w:numPr>
+          <w:ilvl w:val="0"/>
+          <w:numId w:val="11"/>
+        </w:numPr>
+      </w:pPr>
+      <w:r>
+        <w:t xml:space="preserve">Display the equation </w:t>
+      </w:r>
+      <w:proofErr w:type="spellStart"/>
+      <w:r>
+        <w:t>a+bx</w:t>
+      </w:r>
+      <w:proofErr w:type="spellEnd"/>
+    </w:p>
+    <w:p>
+      <w:pPr>
+        <w:pStyle w:val="ListParagraph"/>
+        <w:numPr>
+          <w:ilvl w:val="0"/>
+          <w:numId w:val="11"/>
+        </w:numPr>
+      </w:pPr>
+      <w:r>
+        <w:t>Stop</w:t>
+      </w:r>
+    </w:p>
+    <w:p/>
+    <w:p/>
+    <w:p>
+      <w:r>
+        <w:lastRenderedPageBreak/>
+        <w:t>Exponential Regression Analysis</w:t>
+      </w:r>
+    </w:p>
+    <w:p>
+      <w:pPr>
+        <w:pStyle w:val="ListParagraph"/>
+        <w:numPr>
+          <w:ilvl w:val="0"/>
+          <w:numId w:val="12"/>
+        </w:numPr>
+      </w:pPr>
+      <w:r>
+        <w:t>Read the number of points, say n</w:t>
+      </w:r>
+    </w:p>
+    <w:p>
+      <w:pPr>
+        <w:pStyle w:val="ListParagraph"/>
+        <w:numPr>
+          <w:ilvl w:val="0"/>
+          <w:numId w:val="12"/>
+        </w:numPr>
+      </w:pPr>
+      <w:r>
+        <w:t>Read the data points, say x[</w:t>
+      </w:r>
+      <w:proofErr w:type="spellStart"/>
+      <w:r>
+        <w:t>i</w:t>
+      </w:r>
+      <w:proofErr w:type="spellEnd"/>
+      <w:r>
+        <w:t>] &amp; y[</w:t>
+      </w:r>
+      <w:proofErr w:type="spellStart"/>
+      <w:r>
+        <w:t>i</w:t>
+      </w:r>
+      <w:proofErr w:type="spellEnd"/>
+      <w:r>
+        <w:t>]</w:t>
+      </w:r>
+    </w:p>
+    <w:p>
+      <w:pPr>
+        <w:pStyle w:val="ListParagraph"/>
+        <w:numPr>
+          <w:ilvl w:val="0"/>
+          <w:numId w:val="12"/>
+        </w:numPr>
+      </w:pPr>
+      <w:r>
+        <w:t>Calculate needed summation as below</w:t>
+      </w:r>
+    </w:p>
+    <w:p>
+      <w:pPr>
+        <w:pStyle w:val="ListParagraph"/>
+        <w:numPr>
+          <w:ilvl w:val="1"/>
+          <w:numId w:val="12"/>
+        </w:numPr>
+      </w:pPr>
+      <w:r>
+        <w:t xml:space="preserve">For </w:t>
+      </w:r>
+      <w:proofErr w:type="spellStart"/>
+      <w:r>
+        <w:t>i</w:t>
+      </w:r>
+      <w:proofErr w:type="spellEnd"/>
+      <w:r>
+        <w:t>=0 to n-1</w:t>
+      </w:r>
+    </w:p>
+    <w:p>
+      <w:pPr>
+        <w:pStyle w:val="ListParagraph"/>
+        <w:numPr>
+          <w:ilvl w:val="2"/>
+          <w:numId w:val="12"/>
+        </w:numPr>
+      </w:pPr>
+      <w:proofErr w:type="spellStart"/>
+      <w:r>
+        <w:t>Sx</w:t>
+      </w:r>
+      <w:proofErr w:type="spellEnd"/>
+      <w:r>
+        <w:t>=</w:t>
+      </w:r>
+      <w:proofErr w:type="spellStart"/>
+      <w:r>
+        <w:t>sx+x</w:t>
+      </w:r>
+      <w:proofErr w:type="spellEnd"/>
+      <w:r>
+        <w:t>[</w:t>
+      </w:r>
+      <w:proofErr w:type="spellStart"/>
+      <w:r>
+        <w:t>i</w:t>
+      </w:r>
+      <w:proofErr w:type="spellEnd"/>
+      <w:r>
+        <w:t>]</w:t>
+      </w:r>
+    </w:p>
+    <w:p>
+      <w:pPr>
+        <w:pStyle w:val="ListParagraph"/>
+        <w:numPr>
+          <w:ilvl w:val="2"/>
+          <w:numId w:val="12"/>
+        </w:numPr>
+      </w:pPr>
+      <w:proofErr w:type="spellStart"/>
+      <w:r>
+        <w:t>Slogy</w:t>
+      </w:r>
+      <w:proofErr w:type="spellEnd"/>
+      <w:r>
+        <w:t>=</w:t>
+      </w:r>
+      <w:proofErr w:type="spellStart"/>
+      <w:r>
+        <w:t>slogy+logy</w:t>
+      </w:r>
+      <w:proofErr w:type="spellEnd"/>
+      <w:r>
+        <w:t>[</w:t>
+      </w:r>
+      <w:proofErr w:type="spellStart"/>
+      <w:r>
+        <w:t>i</w:t>
+      </w:r>
+      <w:proofErr w:type="spellEnd"/>
+      <w:r>
+        <w:t>]</w:t>
+      </w:r>
+    </w:p>
+    <w:p>
+      <w:pPr>
+        <w:pStyle w:val="ListParagraph"/>
+        <w:numPr>
+          <w:ilvl w:val="2"/>
+          <w:numId w:val="12"/>
+        </w:numPr>
+      </w:pPr>
+      <w:proofErr w:type="spellStart"/>
+      <w:r>
+        <w:t>Sxy</w:t>
+      </w:r>
+      <w:proofErr w:type="spellEnd"/>
+      <w:r>
+        <w:t>=</w:t>
+      </w:r>
+      <w:proofErr w:type="spellStart"/>
+      <w:r>
+        <w:t>sxy+s</w:t>
+      </w:r>
+      <w:proofErr w:type="spellEnd"/>
+      <w:r>
+        <w:t>[</w:t>
+      </w:r>
+      <w:proofErr w:type="spellStart"/>
+      <w:r>
+        <w:t>i</w:t>
+      </w:r>
+      <w:proofErr w:type="spellEnd"/>
+      <w:r>
+        <w:t>]*logy[</w:t>
+      </w:r>
+      <w:proofErr w:type="spellStart"/>
+      <w:r>
+        <w:t>i</w:t>
+      </w:r>
+      <w:proofErr w:type="spellEnd"/>
+      <w:r>
+        <w:t>]</w:t>
+      </w:r>
+    </w:p>
+    <w:p>
+      <w:pPr>
+        <w:pStyle w:val="ListParagraph"/>
+        <w:numPr>
+          <w:ilvl w:val="2"/>
+          <w:numId w:val="12"/>
+        </w:numPr>
+      </w:pPr>
+      <w:r>
+        <w:t>Sx2=sx2+x[</w:t>
+      </w:r>
+      <w:proofErr w:type="spellStart"/>
+      <w:r>
+        <w:t>i</w:t>
+      </w:r>
+      <w:proofErr w:type="spellEnd"/>
+      <w:r>
+        <w:t>]*x[</w:t>
+      </w:r>
+      <w:proofErr w:type="spellStart"/>
+      <w:r>
+        <w:t>i</w:t>
+      </w:r>
+      <w:proofErr w:type="spellEnd"/>
+      <w:r>
+        <w:t>]</w:t>
+      </w:r>
+    </w:p>
+    <w:p>
+      <w:pPr>
+        <w:pStyle w:val="ListParagraph"/>
+        <w:numPr>
+          <w:ilvl w:val="1"/>
+          <w:numId w:val="12"/>
+        </w:numPr>
+      </w:pPr>
+      <w:r>
+        <w:t>End for</w:t>
+      </w:r>
+    </w:p>
+    <w:p>
+      <w:pPr>
+        <w:pStyle w:val="ListParagraph"/>
+        <w:numPr>
+          <w:ilvl w:val="0"/>
+          <w:numId w:val="12"/>
+        </w:numPr>
+      </w:pPr>
+      <w:r>
+        <w:t>Calculate a &amp; b by using formula as</w:t>
+      </w:r>
+    </w:p>
+    <w:p>
+      <w:pPr>
+        <w:pStyle w:val="ListParagraph"/>
+        <w:numPr>
+          <w:ilvl w:val="1"/>
+          <w:numId w:val="12"/>
+        </w:numPr>
+      </w:pPr>
+      <w:r>
+        <w:t>B=((n*</w:t>
+      </w:r>
+      <w:proofErr w:type="spellStart"/>
+      <w:r>
+        <w:t>sxy</w:t>
+      </w:r>
+      <w:proofErr w:type="spellEnd"/>
+      <w:r>
+        <w:t>)-(</w:t>
+      </w:r>
+      <w:proofErr w:type="spellStart"/>
+      <w:r>
+        <w:t>sx</w:t>
+      </w:r>
+      <w:proofErr w:type="spellEnd"/>
+      <w:r>
+        <w:t>*</w:t>
+      </w:r>
+      <w:proofErr w:type="spellStart"/>
+      <w:r>
+        <w:t>slogy</w:t>
+      </w:r>
+      <w:proofErr w:type="spellEnd"/>
+      <w:r>
+        <w:t>))/((n*sx2)-(</w:t>
+      </w:r>
+      <w:proofErr w:type="spellStart"/>
+      <w:r>
+        <w:t>sx</w:t>
+      </w:r>
+      <w:proofErr w:type="spellEnd"/>
+      <w:r>
+        <w:t>*</w:t>
+      </w:r>
+      <w:proofErr w:type="spellStart"/>
+      <w:r>
+        <w:t>sx</w:t>
+      </w:r>
+      <w:proofErr w:type="spellEnd"/>
+      <w:r>
+        <w:t>))</w:t>
+      </w:r>
+    </w:p>
+    <w:p>
+      <w:pPr>
+        <w:pStyle w:val="ListParagraph"/>
+        <w:numPr>
+          <w:ilvl w:val="1"/>
+          <w:numId w:val="12"/>
+        </w:numPr>
+      </w:pPr>
+      <w:r>
+        <w:t>R=(</w:t>
+      </w:r>
+      <w:proofErr w:type="spellStart"/>
+      <w:r>
+        <w:t>slogy</w:t>
+      </w:r>
+      <w:proofErr w:type="spellEnd"/>
+      <w:r>
+        <w:t>/n)-b*(</w:t>
+      </w:r>
+      <w:proofErr w:type="spellStart"/>
+      <w:r>
+        <w:t>sx</w:t>
+      </w:r>
+      <w:proofErr w:type="spellEnd"/>
+      <w:r>
+        <w:t>/n)</w:t>
+      </w:r>
+    </w:p>
+    <w:p>
+      <w:pPr>
+        <w:pStyle w:val="ListParagraph"/>
+        <w:numPr>
+          <w:ilvl w:val="1"/>
+          <w:numId w:val="12"/>
+        </w:numPr>
+      </w:pPr>
+      <w:r>
+        <w:t>A=</w:t>
+      </w:r>
+      <w:proofErr w:type="spellStart"/>
+      <w:r>
+        <w:t>e^r</w:t>
+      </w:r>
+      <w:proofErr w:type="spellEnd"/>
+    </w:p>
+    <w:p>
+      <w:pPr>
+        <w:pStyle w:val="ListParagraph"/>
+        <w:numPr>
+          <w:ilvl w:val="0"/>
+          <w:numId w:val="12"/>
+        </w:numPr>
+      </w:pPr>
+      <w:r>
+        <w:t xml:space="preserve">Display the equation </w:t>
+      </w:r>
+      <w:proofErr w:type="spellStart"/>
+      <w:r>
+        <w:t>ae^bx</w:t>
+      </w:r>
+      <w:proofErr w:type="spellEnd"/>
+    </w:p>
+    <w:p>
+      <w:pPr>
+        <w:pStyle w:val="ListParagraph"/>
+        <w:numPr>
+          <w:ilvl w:val="0"/>
+          <w:numId w:val="12"/>
+        </w:numPr>
+      </w:pPr>
+      <w:r>
+        <w:t>Stop</w:t>
+      </w:r>
+    </w:p>
+    <w:p/>
+    <w:p>
+      <w:r>
+        <w:t>Fitting the polynomial</w:t>
+      </w:r>
+    </w:p>
+    <w:p>
+      <w:pPr>
+        <w:pStyle w:val="ListParagraph"/>
+        <w:numPr>
+          <w:ilvl w:val="0"/>
+          <w:numId w:val="13"/>
+        </w:numPr>
+      </w:pPr>
+      <w:r>
+        <w:t>Read the number of points, say n</w:t>
+      </w:r>
+    </w:p>
+    <w:p>
+      <w:pPr>
+        <w:pStyle w:val="ListParagraph"/>
+        <w:numPr>
+          <w:ilvl w:val="0"/>
+          <w:numId w:val="13"/>
+        </w:numPr>
+      </w:pPr>
+      <w:r>
+        <w:t>Read the order of polynomial say m</w:t>
+      </w:r>
+    </w:p>
+    <w:p>
+      <w:pPr>
+        <w:pStyle w:val="ListParagraph"/>
+        <w:numPr>
+          <w:ilvl w:val="0"/>
+          <w:numId w:val="13"/>
+        </w:numPr>
+      </w:pPr>
+      <w:r>
+        <w:t>Read the data points, say x[</w:t>
+      </w:r>
+      <w:proofErr w:type="spellStart"/>
+      <w:r>
+        <w:t>i</w:t>
+      </w:r>
+      <w:proofErr w:type="spellEnd"/>
+      <w:r>
+        <w:t xml:space="preserve">] </w:t>
+      </w:r>
+      <w:proofErr w:type="spellStart"/>
+      <w:r>
+        <w:t>fx</w:t>
+      </w:r>
+      <w:proofErr w:type="spellEnd"/>
+      <w:r>
+        <w:t>[</w:t>
+      </w:r>
+      <w:proofErr w:type="spellStart"/>
+      <w:r>
+        <w:t>i</w:t>
+      </w:r>
+      <w:proofErr w:type="spellEnd"/>
+      <w:r>
+        <w:t>]</w:t>
+      </w:r>
+    </w:p>
+    <w:p>
+      <w:pPr>
+        <w:pStyle w:val="ListParagraph"/>
+        <w:numPr>
+          <w:ilvl w:val="0"/>
+          <w:numId w:val="13"/>
+        </w:numPr>
+      </w:pPr>
+      <w:r>
+        <w:t>Calculate the required summations as below</w:t>
+      </w:r>
+    </w:p>
+    <w:p>
+      <w:pPr>
+        <w:pStyle w:val="ListParagraph"/>
+        <w:numPr>
+          <w:ilvl w:val="1"/>
+          <w:numId w:val="13"/>
+        </w:numPr>
+      </w:pPr>
+      <w:r>
+        <w:t xml:space="preserve">For </w:t>
+      </w:r>
+      <w:proofErr w:type="spellStart"/>
+      <w:r>
+        <w:t>i</w:t>
+      </w:r>
+      <w:proofErr w:type="spellEnd"/>
+      <w:r>
+        <w:t>=1 to 2m</w:t>
+      </w:r>
+    </w:p>
+    <w:p>
+      <w:pPr>
+        <w:pStyle w:val="ListParagraph"/>
+        <w:numPr>
+          <w:ilvl w:val="2"/>
+          <w:numId w:val="13"/>
+        </w:numPr>
+      </w:pPr>
+      <w:r>
+        <w:t>For j=0 to n-1</w:t>
+      </w:r>
+      <w:r>
+        <w:tab/>
+      </w:r>
+      <w:r>
+        <w:tab/>
+      </w:r>
+      <w:proofErr w:type="spellStart"/>
+      <w:r>
+        <w:t>Sx</w:t>
+      </w:r>
+      <w:proofErr w:type="spellEnd"/>
+      <w:r>
+        <w:t>[</w:t>
+      </w:r>
+      <w:proofErr w:type="spellStart"/>
+      <w:r>
+        <w:t>i</w:t>
+      </w:r>
+      <w:proofErr w:type="spellEnd"/>
+      <w:r>
+        <w:t>]=</w:t>
+      </w:r>
+      <w:proofErr w:type="spellStart"/>
+      <w:r>
+        <w:t>sx</w:t>
+      </w:r>
+      <w:proofErr w:type="spellEnd"/>
+      <w:r>
+        <w:t>[</w:t>
+      </w:r>
+      <w:proofErr w:type="spellStart"/>
+      <w:r>
+        <w:t>i</w:t>
+      </w:r>
+      <w:proofErr w:type="spellEnd"/>
+      <w:r>
+        <w:t>]+</w:t>
+      </w:r>
+      <w:proofErr w:type="spellStart"/>
+      <w:r>
+        <w:t>pow</w:t>
+      </w:r>
+      <w:proofErr w:type="spellEnd"/>
+      <w:r>
+        <w:t>(x[j],</w:t>
+      </w:r>
+      <w:proofErr w:type="spellStart"/>
+      <w:r>
+        <w:t>i</w:t>
+      </w:r>
+      <w:proofErr w:type="spellEnd"/>
+      <w:r>
+        <w:t>)</w:t>
+      </w:r>
+    </w:p>
+    <w:p>
+      <w:pPr>
+        <w:pStyle w:val="ListParagraph"/>
+        <w:numPr>
+          <w:ilvl w:val="2"/>
+          <w:numId w:val="13"/>
+        </w:numPr>
+      </w:pPr>
+      <w:r>
+        <w:t>End for</w:t>
+      </w:r>
+    </w:p>
+    <w:p>
+      <w:pPr>
+        <w:pStyle w:val="ListParagraph"/>
+        <w:numPr>
+          <w:ilvl w:val="1"/>
+          <w:numId w:val="13"/>
+        </w:numPr>
+      </w:pPr>
+      <w:r>
+        <w:t>End for</w:t>
+      </w:r>
+    </w:p>
+    <w:p>
+      <w:pPr>
+        <w:pStyle w:val="ListParagraph"/>
+        <w:numPr>
+          <w:ilvl w:val="1"/>
+          <w:numId w:val="13"/>
+        </w:numPr>
+      </w:pPr>
+      <w:r>
+        <w:t xml:space="preserve">For </w:t>
+      </w:r>
+      <w:proofErr w:type="spellStart"/>
+      <w:r>
+        <w:t>i</w:t>
+      </w:r>
+      <w:proofErr w:type="spellEnd"/>
+      <w:r>
+        <w:t>=1 to m</w:t>
+      </w:r>
+    </w:p>
+    <w:p>
+      <w:pPr>
+        <w:pStyle w:val="ListParagraph"/>
+        <w:numPr>
+          <w:ilvl w:val="2"/>
+          <w:numId w:val="13"/>
+        </w:numPr>
+      </w:pPr>
+      <w:r>
+        <w:t>For j=0 to n-1</w:t>
+      </w:r>
+    </w:p>
+    <w:p>
+      <w:pPr>
+        <w:pStyle w:val="ListParagraph"/>
+        <w:numPr>
+          <w:ilvl w:val="2"/>
+          <w:numId w:val="13"/>
+        </w:numPr>
+      </w:pPr>
+      <w:proofErr w:type="spellStart"/>
+      <w:r>
+        <w:t>Sxy</w:t>
+      </w:r>
+      <w:proofErr w:type="spellEnd"/>
+      <w:r>
+        <w:t>[</w:t>
+      </w:r>
+      <w:proofErr w:type="spellStart"/>
+      <w:r>
+        <w:t>i</w:t>
+      </w:r>
+      <w:proofErr w:type="spellEnd"/>
+      <w:r>
+        <w:t>]=</w:t>
+      </w:r>
+      <w:proofErr w:type="spellStart"/>
+      <w:r>
+        <w:t>sxy</w:t>
+      </w:r>
+      <w:proofErr w:type="spellEnd"/>
+      <w:r>
+        <w:t>[</w:t>
+      </w:r>
+      <w:proofErr w:type="spellStart"/>
+      <w:r>
+        <w:t>i</w:t>
+      </w:r>
+      <w:proofErr w:type="spellEnd"/>
+      <w:r>
+        <w:t>]+y[j]*</w:t>
+      </w:r>
+      <w:proofErr w:type="spellStart"/>
+      <w:r>
+        <w:t>pow</w:t>
+      </w:r>
+      <w:proofErr w:type="spellEnd"/>
+      <w:r>
+        <w:t>(x[j],</w:t>
+      </w:r>
+      <w:proofErr w:type="spellStart"/>
+      <w:r>
+        <w:t>i</w:t>
+      </w:r>
+      <w:proofErr w:type="spellEnd"/>
+      <w:r>
+        <w:t>)</w:t>
+      </w:r>
+    </w:p>
+    <w:p>
+      <w:pPr>
+        <w:pStyle w:val="ListParagraph"/>
+        <w:numPr>
+          <w:ilvl w:val="2"/>
+          <w:numId w:val="13"/>
+        </w:numPr>
+      </w:pPr>
+      <w:r>
+        <w:t>End for</w:t>
+      </w:r>
+    </w:p>
+    <w:p>
+      <w:pPr>
+        <w:pStyle w:val="ListParagraph"/>
+        <w:numPr>
+          <w:ilvl w:val="1"/>
+          <w:numId w:val="13"/>
+        </w:numPr>
+      </w:pPr>
+      <w:r>
+        <w:t>End for</w:t>
+      </w:r>
+    </w:p>
+    <w:p>
+      <w:pPr>
+        <w:pStyle w:val="ListParagraph"/>
+        <w:numPr>
+          <w:ilvl w:val="0"/>
+          <w:numId w:val="13"/>
+        </w:numPr>
+      </w:pPr>
+      <w:r>
+        <w:t xml:space="preserve">Compute the </w:t>
+      </w:r>
+      <w:proofErr w:type="spellStart"/>
+      <w:r>
+        <w:t>lHS</w:t>
+      </w:r>
+      <w:proofErr w:type="spellEnd"/>
+      <w:r>
+        <w:t xml:space="preserve"> coefficient matrix of order (m+1)*(m+1)</w:t>
+      </w:r>
+    </w:p>
+    <w:p>
+      <w:pPr>
+        <w:pStyle w:val="ListParagraph"/>
+        <w:numPr>
+          <w:ilvl w:val="0"/>
+          <w:numId w:val="13"/>
+        </w:numPr>
+      </w:pPr>
+      <w:r>
+        <w:t>Construct the RHS matrix of order (m+1)*1</w:t>
+      </w:r>
+    </w:p>
+    <w:p>
+      <w:pPr>
+        <w:pStyle w:val="ListParagraph"/>
+        <w:numPr>
+          <w:ilvl w:val="0"/>
+          <w:numId w:val="13"/>
+        </w:numPr>
+      </w:pPr>
+      <w:r>
+        <w:t>Solve for coefficients a0, a1, a2…..am using Gauss Elimination Method</w:t>
+      </w:r>
+    </w:p>
+    <w:p>
+      <w:pPr>
+        <w:pStyle w:val="ListParagraph"/>
+        <w:numPr>
+          <w:ilvl w:val="0"/>
+          <w:numId w:val="13"/>
+        </w:numPr>
+      </w:pPr>
+      <w:r>
+        <w:t>Display the equation a0+a1x+a2x^2+a3x^3+……….+</w:t>
+      </w:r>
+      <w:proofErr w:type="spellStart"/>
+      <w:r>
+        <w:t>amk^m</w:t>
+      </w:r>
+      <w:proofErr w:type="spellEnd"/>
+    </w:p>
+    <w:p/>
+    <w:p/>
+    <w:p/>
+    <w:p/>
+    <w:p>
+      <w:r>
+        <w:lastRenderedPageBreak/>
+        <w:t>Gauss Elimination Method</w:t>
+      </w:r>
+    </w:p>
+    <w:p>
+      <w:pPr>
+        <w:pStyle w:val="ListParagraph"/>
+        <w:numPr>
+          <w:ilvl w:val="0"/>
+          <w:numId w:val="14"/>
+        </w:numPr>
+      </w:pPr>
+      <w:r>
+        <w:t>Read the dimension of the system of equations say n</w:t>
+      </w:r>
+    </w:p>
+    <w:p>
+      <w:pPr>
+        <w:pStyle w:val="ListParagraph"/>
+        <w:numPr>
+          <w:ilvl w:val="0"/>
+          <w:numId w:val="14"/>
+        </w:numPr>
+      </w:pPr>
+      <w:r>
+        <w:t>Read the coefficient matrix row-wise</w:t>
+      </w:r>
+    </w:p>
+    <w:p>
+      <w:pPr>
+        <w:pStyle w:val="ListParagraph"/>
+        <w:numPr>
+          <w:ilvl w:val="0"/>
+          <w:numId w:val="14"/>
+        </w:numPr>
+      </w:pPr>
+      <w:r>
+        <w:t>Read RHS vector</w:t>
+      </w:r>
+    </w:p>
+    <w:p>
+      <w:pPr>
+        <w:pStyle w:val="ListParagraph"/>
+        <w:numPr>
+          <w:ilvl w:val="0"/>
+          <w:numId w:val="14"/>
+        </w:numPr>
+      </w:pPr>
+      <w:r>
+        <w:t>Perform forward elimination</w:t>
+      </w:r>
+    </w:p>
+    <w:p>
+      <w:pPr>
+        <w:pStyle w:val="ListParagraph"/>
+        <w:numPr>
+          <w:ilvl w:val="1"/>
+          <w:numId w:val="14"/>
+        </w:numPr>
+      </w:pPr>
+      <w:r>
+        <w:t>For k=1 to n-1</w:t>
+      </w:r>
+    </w:p>
+    <w:p>
+      <w:pPr>
+        <w:pStyle w:val="ListParagraph"/>
+        <w:numPr>
+          <w:ilvl w:val="2"/>
+          <w:numId w:val="16"/>
+        </w:numPr>
+      </w:pPr>
+      <w:r>
+        <w:t>Pivot=a[k][k]</w:t>
+      </w:r>
+    </w:p>
+    <w:p>
+      <w:pPr>
+        <w:pStyle w:val="ListParagraph"/>
+        <w:numPr>
+          <w:ilvl w:val="2"/>
+          <w:numId w:val="16"/>
+        </w:numPr>
+      </w:pPr>
+      <w:r>
+        <w:t>If (pivot&lt;0.000001)</w:t>
+      </w:r>
+    </w:p>
+    <w:p>
+      <w:pPr>
+        <w:pStyle w:val="ListParagraph"/>
+        <w:numPr>
+          <w:ilvl w:val="3"/>
+          <w:numId w:val="16"/>
+        </w:numPr>
+      </w:pPr>
+      <w:r>
+        <w:t>Display “Method Failed”</w:t>
+      </w:r>
+    </w:p>
+    <w:p>
+      <w:pPr>
+        <w:pStyle w:val="ListParagraph"/>
+        <w:numPr>
+          <w:ilvl w:val="2"/>
+          <w:numId w:val="16"/>
+        </w:numPr>
+      </w:pPr>
+      <w:r>
+        <w:t>Else</w:t>
+      </w:r>
+    </w:p>
+    <w:p>
+      <w:pPr>
+        <w:pStyle w:val="ListParagraph"/>
+        <w:numPr>
+          <w:ilvl w:val="3"/>
+          <w:numId w:val="16"/>
+        </w:numPr>
+      </w:pPr>
+      <w:r>
+        <w:t xml:space="preserve">For </w:t>
+      </w:r>
+      <w:proofErr w:type="spellStart"/>
+      <w:r>
+        <w:t>i</w:t>
+      </w:r>
+      <w:proofErr w:type="spellEnd"/>
+      <w:r>
+        <w:t>=k+1  to n</w:t>
+      </w:r>
+    </w:p>
+    <w:p>
+      <w:pPr>
+        <w:pStyle w:val="ListParagraph"/>
+        <w:numPr>
+          <w:ilvl w:val="4"/>
+          <w:numId w:val="16"/>
+        </w:numPr>
+      </w:pPr>
+      <w:r>
+        <w:t>Term = a[</w:t>
+      </w:r>
+      <w:proofErr w:type="spellStart"/>
+      <w:r>
+        <w:t>i</w:t>
+      </w:r>
+      <w:proofErr w:type="spellEnd"/>
+      <w:r>
+        <w:t>][k]/pivot</w:t>
+      </w:r>
+    </w:p>
+    <w:p>
+      <w:pPr>
+        <w:pStyle w:val="ListParagraph"/>
+        <w:numPr>
+          <w:ilvl w:val="4"/>
+          <w:numId w:val="16"/>
+        </w:numPr>
+      </w:pPr>
+      <w:r>
+        <w:t>Term = a[</w:t>
+      </w:r>
+      <w:proofErr w:type="spellStart"/>
+      <w:r>
+        <w:t>i</w:t>
+      </w:r>
+      <w:proofErr w:type="spellEnd"/>
+      <w:r>
+        <w:t>][k] – term*a[k][k]</w:t>
+      </w:r>
+    </w:p>
+    <w:p>
+      <w:pPr>
+        <w:pStyle w:val="ListParagraph"/>
+        <w:numPr>
+          <w:ilvl w:val="4"/>
+          <w:numId w:val="16"/>
+        </w:numPr>
+      </w:pPr>
+      <w:r>
+        <w:t xml:space="preserve">Multiply row k of b matrix by term &amp; subtract if from row </w:t>
+      </w:r>
+      <w:proofErr w:type="spellStart"/>
+      <w:r>
+        <w:t>i</w:t>
+      </w:r>
+      <w:proofErr w:type="spellEnd"/>
+    </w:p>
+    <w:p>
+      <w:pPr>
+        <w:pStyle w:val="ListParagraph"/>
+        <w:numPr>
+          <w:ilvl w:val="3"/>
+          <w:numId w:val="16"/>
+        </w:numPr>
+      </w:pPr>
+      <w:r>
+        <w:t>End for</w:t>
+      </w:r>
+    </w:p>
+    <w:p>
+      <w:pPr>
+        <w:pStyle w:val="ListParagraph"/>
+        <w:numPr>
+          <w:ilvl w:val="2"/>
+          <w:numId w:val="16"/>
+        </w:numPr>
+      </w:pPr>
+      <w:r>
+        <w:t>End for</w:t>
+      </w:r>
+    </w:p>
+    <w:p>
+      <w:pPr>
+        <w:pStyle w:val="ListParagraph"/>
+        <w:numPr>
+          <w:ilvl w:val="1"/>
+          <w:numId w:val="16"/>
+        </w:numPr>
+      </w:pPr>
+      <w:r>
+        <w:t>End for</w:t>
+      </w:r>
+    </w:p>
+    <w:p>
+      <w:pPr>
+        <w:pStyle w:val="ListParagraph"/>
+        <w:numPr>
+          <w:ilvl w:val="0"/>
+          <w:numId w:val="16"/>
+        </w:numPr>
+      </w:pPr>
+      <w:r>
+        <w:t>Perform back substation as follow</w:t>
+      </w:r>
+    </w:p>
+    <w:p>
+      <w:pPr>
+        <w:pStyle w:val="ListParagraph"/>
+        <w:numPr>
+          <w:ilvl w:val="1"/>
+          <w:numId w:val="16"/>
+        </w:numPr>
+      </w:pPr>
+      <w:r>
+        <w:t>X[n]=b[n]/a[n][n]</w:t>
+      </w:r>
+    </w:p>
+    <w:p>
+      <w:pPr>
+        <w:pStyle w:val="ListParagraph"/>
+        <w:numPr>
+          <w:ilvl w:val="1"/>
+          <w:numId w:val="16"/>
+        </w:numPr>
+      </w:pPr>
+      <w:r>
+        <w:t xml:space="preserve">For </w:t>
+      </w:r>
+      <w:proofErr w:type="spellStart"/>
+      <w:r>
+        <w:t>i</w:t>
+      </w:r>
+      <w:proofErr w:type="spellEnd"/>
+      <w:r>
+        <w:t>=</w:t>
+      </w:r>
+      <w:r>
+        <w:t>n-1 to 1</w:t>
+      </w:r>
+    </w:p>
+    <w:p>
+      <w:pPr>
+        <w:pStyle w:val="ListParagraph"/>
+        <w:numPr>
+          <w:ilvl w:val="1"/>
+          <w:numId w:val="16"/>
+        </w:numPr>
+      </w:pPr>
+      <w:r>
+        <w:t>Sum=0</w:t>
+      </w:r>
+    </w:p>
+    <w:p>
+      <w:pPr>
+        <w:pStyle w:val="ListParagraph"/>
+        <w:numPr>
+          <w:ilvl w:val="2"/>
+          <w:numId w:val="16"/>
+        </w:numPr>
+      </w:pPr>
+      <w:r>
+        <w:t>For j=i+1 to n</w:t>
+      </w:r>
+    </w:p>
+    <w:p>
+      <w:pPr>
+        <w:pStyle w:val="ListParagraph"/>
+        <w:numPr>
+          <w:ilvl w:val="3"/>
+          <w:numId w:val="16"/>
+        </w:numPr>
+      </w:pPr>
+      <w:r>
+        <w:t>Sum=</w:t>
+      </w:r>
+      <w:proofErr w:type="spellStart"/>
+      <w:r>
+        <w:t>sum+a</w:t>
+      </w:r>
+      <w:proofErr w:type="spellEnd"/>
+      <w:r>
+        <w:t>[</w:t>
+      </w:r>
+      <w:proofErr w:type="spellStart"/>
+      <w:r>
+        <w:t>i</w:t>
+      </w:r>
+      <w:proofErr w:type="spellEnd"/>
+      <w:r>
+        <w:t>][j]*x[j]</w:t>
+      </w:r>
+    </w:p>
+    <w:p>
+      <w:pPr>
+        <w:pStyle w:val="ListParagraph"/>
+        <w:numPr>
+          <w:ilvl w:val="2"/>
+          <w:numId w:val="16"/>
+        </w:numPr>
+      </w:pPr>
+      <w:r>
+        <w:t>End for</w:t>
+      </w:r>
+    </w:p>
+    <w:p>
+      <w:pPr>
+        <w:pStyle w:val="ListParagraph"/>
+        <w:numPr>
+          <w:ilvl w:val="1"/>
+          <w:numId w:val="16"/>
+        </w:numPr>
+      </w:pPr>
+      <w:r>
+        <w:t>X[</w:t>
+      </w:r>
+      <w:proofErr w:type="spellStart"/>
+      <w:r>
+        <w:t>i</w:t>
+      </w:r>
+      <w:proofErr w:type="spellEnd"/>
+      <w:r>
+        <w:t>]=(b[</w:t>
+      </w:r>
+      <w:proofErr w:type="spellStart"/>
+      <w:r>
+        <w:t>i</w:t>
+      </w:r>
+      <w:proofErr w:type="spellEnd"/>
+      <w:r>
+        <w:t>]-sum)/a[</w:t>
+      </w:r>
+      <w:proofErr w:type="spellStart"/>
+      <w:r>
+        <w:t>i</w:t>
+      </w:r>
+      <w:proofErr w:type="spellEnd"/>
+      <w:r>
+        <w:t>][</w:t>
+      </w:r>
+      <w:proofErr w:type="spellStart"/>
+      <w:r>
+        <w:t>i</w:t>
+      </w:r>
+      <w:proofErr w:type="spellEnd"/>
+      <w:r>
+        <w:t>]</w:t>
+      </w:r>
+    </w:p>
+    <w:p>
+      <w:pPr>
+        <w:pStyle w:val="ListParagraph"/>
+        <w:numPr>
+          <w:ilvl w:val="1"/>
+          <w:numId w:val="16"/>
+        </w:numPr>
+      </w:pPr>
+      <w:r>
+        <w:t>End for</w:t>
+      </w:r>
+    </w:p>
+    <w:p>
+      <w:pPr>
+        <w:pStyle w:val="ListParagraph"/>
+        <w:numPr>
+          <w:ilvl w:val="0"/>
+          <w:numId w:val="16"/>
+        </w:numPr>
+      </w:pPr>
+      <w:r>
+        <w:t>Display solution vector</w:t>
+      </w:r>
+    </w:p>
+    <w:p>
+      <w:pPr>
+        <w:pStyle w:val="ListParagraph"/>
+        <w:numPr>
+          <w:ilvl w:val="0"/>
+          <w:numId w:val="16"/>
+        </w:numPr>
+      </w:pPr>
+      <w:r>
+        <w:t>Stop</w:t>
+      </w:r>
+    </w:p>
+    <w:p/>
+    <w:p/>
+    <w:p/>
+    <w:p/>
+    <w:p/>
+    <w:p/>
+    <w:p/>
+    <w:p/>
+    <w:p/>
+    <w:p/>
+    <w:p>
+      <w:r>
+        <w:lastRenderedPageBreak/>
+        <w:t>Gauss Elimination with partial pivoting</w:t>
+      </w:r>
+    </w:p>
+    <w:p/>
+    <w:p>
+      <w:pPr>
+        <w:pStyle w:val="ListParagraph"/>
+        <w:numPr>
+          <w:ilvl w:val="0"/>
+          <w:numId w:val="18"/>
+        </w:numPr>
+      </w:pPr>
+      <w:r>
+        <w:t>Read the dimension of the system of equations say n</w:t>
+      </w:r>
+    </w:p>
+    <w:p>
+      <w:pPr>
+        <w:pStyle w:val="ListParagraph"/>
+        <w:numPr>
+          <w:ilvl w:val="0"/>
+          <w:numId w:val="18"/>
+        </w:numPr>
+      </w:pPr>
+      <w:r>
+        <w:t>Read the coefficient matrix row-wise</w:t>
+      </w:r>
+    </w:p>
+    <w:p>
+      <w:pPr>
+        <w:pStyle w:val="ListParagraph"/>
+        <w:numPr>
+          <w:ilvl w:val="0"/>
+          <w:numId w:val="18"/>
+        </w:numPr>
+      </w:pPr>
+      <w:r>
+        <w:t>Read RHS vector</w:t>
+      </w:r>
+    </w:p>
+    <w:p>
+      <w:pPr>
+        <w:pStyle w:val="ListParagraph"/>
+        <w:numPr>
+          <w:ilvl w:val="0"/>
+          <w:numId w:val="18"/>
+        </w:numPr>
+      </w:pPr>
+      <w:r>
+        <w:t>Perform forward elimination</w:t>
+      </w:r>
+    </w:p>
+    <w:p>
+      <w:pPr>
+        <w:pStyle w:val="ListParagraph"/>
+        <w:numPr>
+          <w:ilvl w:val="1"/>
+          <w:numId w:val="18"/>
+        </w:numPr>
+      </w:pPr>
+      <w:r>
+        <w:t>For k=1 to n-1</w:t>
+      </w:r>
+    </w:p>
+    <w:p>
+      <w:pPr>
+        <w:pStyle w:val="ListParagraph"/>
+        <w:numPr>
+          <w:ilvl w:val="2"/>
+          <w:numId w:val="18"/>
+        </w:numPr>
+      </w:pPr>
+      <w:r>
+        <w:t>Find the largest of a[p</w:t>
+      </w:r>
+      <w:proofErr w:type="gramStart"/>
+      <w:r>
+        <w:t>][</w:t>
+      </w:r>
+      <w:proofErr w:type="gramEnd"/>
+      <w:r>
+        <w:t>k] for p=k,k+1,..n</w:t>
+      </w:r>
+    </w:p>
+    <w:p>
+      <w:pPr>
+        <w:pStyle w:val="ListParagraph"/>
+        <w:numPr>
+          <w:ilvl w:val="2"/>
+          <w:numId w:val="18"/>
+        </w:numPr>
+      </w:pPr>
+      <w:r>
+        <w:t>Swap row k &amp; row p in coefficient matrix</w:t>
+      </w:r>
+    </w:p>
+    <w:p>
+      <w:pPr>
+        <w:pStyle w:val="ListParagraph"/>
+        <w:numPr>
+          <w:ilvl w:val="2"/>
+          <w:numId w:val="18"/>
+        </w:numPr>
+      </w:pPr>
+      <w:r>
+        <w:t>Swap row k &amp; row p in RHS vector</w:t>
+      </w:r>
+    </w:p>
+    <w:p>
+      <w:pPr>
+        <w:pStyle w:val="ListParagraph"/>
+        <w:numPr>
+          <w:ilvl w:val="2"/>
+          <w:numId w:val="18"/>
+        </w:numPr>
+      </w:pPr>
+      <w:r>
+        <w:t>Pivot=a[k][k]</w:t>
+      </w:r>
+    </w:p>
+    <w:p>
+      <w:pPr>
+        <w:pStyle w:val="ListParagraph"/>
+        <w:numPr>
+          <w:ilvl w:val="3"/>
+          <w:numId w:val="16"/>
+        </w:numPr>
+      </w:pPr>
+      <w:r>
+        <w:t xml:space="preserve">For </w:t>
+      </w:r>
+      <w:proofErr w:type="spellStart"/>
+      <w:r>
+        <w:t>i</w:t>
+      </w:r>
+      <w:proofErr w:type="spellEnd"/>
+      <w:r>
+        <w:t>=k+1  to n</w:t>
+      </w:r>
+    </w:p>
+    <w:p>
+      <w:pPr>
+        <w:pStyle w:val="ListParagraph"/>
+        <w:numPr>
+          <w:ilvl w:val="4"/>
+          <w:numId w:val="16"/>
+        </w:numPr>
+      </w:pPr>
+      <w:r>
+        <w:t>Term = a[</w:t>
+      </w:r>
+      <w:proofErr w:type="spellStart"/>
+      <w:r>
+        <w:t>i</w:t>
+      </w:r>
+      <w:proofErr w:type="spellEnd"/>
+      <w:r>
+        <w:t>][k]/pivot</w:t>
+      </w:r>
+    </w:p>
+    <w:p>
+      <w:pPr>
+        <w:pStyle w:val="ListParagraph"/>
+        <w:numPr>
+          <w:ilvl w:val="4"/>
+          <w:numId w:val="16"/>
+        </w:numPr>
+      </w:pPr>
+      <w:r>
+        <w:t>Term = a[</w:t>
+      </w:r>
+      <w:proofErr w:type="spellStart"/>
+      <w:r>
+        <w:t>i</w:t>
+      </w:r>
+      <w:proofErr w:type="spellEnd"/>
+      <w:r>
+        <w:t>][k] – term*a[k][k]</w:t>
+      </w:r>
+    </w:p>
+    <w:p>
+      <w:pPr>
+        <w:pStyle w:val="ListParagraph"/>
+        <w:numPr>
+          <w:ilvl w:val="4"/>
+          <w:numId w:val="16"/>
+        </w:numPr>
+      </w:pPr>
+      <w:r>
+        <w:t xml:space="preserve">Multiply row k of b matrix by term &amp; subtract if from row </w:t>
+      </w:r>
+      <w:proofErr w:type="spellStart"/>
+      <w:r>
+        <w:t>i</w:t>
+      </w:r>
+      <w:proofErr w:type="spellEnd"/>
+    </w:p>
+    <w:p>
+      <w:pPr>
+        <w:pStyle w:val="ListParagraph"/>
+        <w:numPr>
+          <w:ilvl w:val="3"/>
+          <w:numId w:val="16"/>
+        </w:numPr>
+      </w:pPr>
+      <w:r>
+        <w:t>End for</w:t>
+      </w:r>
+    </w:p>
+    <w:p>
+      <w:pPr>
+        <w:pStyle w:val="ListParagraph"/>
+        <w:numPr>
+          <w:ilvl w:val="1"/>
+          <w:numId w:val="18"/>
+        </w:numPr>
+      </w:pPr>
+      <w:r>
+        <w:t>End for</w:t>
+      </w:r>
+    </w:p>
+    <w:p>
+      <w:pPr>
+        <w:pStyle w:val="ListParagraph"/>
+        <w:numPr>
+          <w:ilvl w:val="0"/>
+          <w:numId w:val="18"/>
+        </w:numPr>
+      </w:pPr>
+      <w:r>
+        <w:t>Perform back substation as follow</w:t>
+      </w:r>
+    </w:p>
+    <w:p>
+      <w:pPr>
+        <w:pStyle w:val="ListParagraph"/>
+        <w:numPr>
+          <w:ilvl w:val="1"/>
+          <w:numId w:val="18"/>
+        </w:numPr>
+      </w:pPr>
+      <w:r>
+        <w:t>X[n]=b[n]/a[n][n]</w:t>
+      </w:r>
+    </w:p>
+    <w:p>
+      <w:pPr>
+        <w:pStyle w:val="ListParagraph"/>
+        <w:numPr>
+          <w:ilvl w:val="1"/>
+          <w:numId w:val="18"/>
+        </w:numPr>
+      </w:pPr>
+      <w:r>
+        <w:t xml:space="preserve">For </w:t>
+      </w:r>
+      <w:proofErr w:type="spellStart"/>
+      <w:r>
+        <w:t>i</w:t>
+      </w:r>
+      <w:proofErr w:type="spellEnd"/>
+      <w:r>
+        <w:t>=n-1 to 1</w:t>
+      </w:r>
+    </w:p>
+    <w:p>
+      <w:pPr>
+        <w:pStyle w:val="ListParagraph"/>
+        <w:numPr>
+          <w:ilvl w:val="1"/>
+          <w:numId w:val="18"/>
+        </w:numPr>
+      </w:pPr>
+      <w:r>
+        <w:t>Sum=0</w:t>
+      </w:r>
+    </w:p>
+    <w:p>
+      <w:pPr>
+        <w:pStyle w:val="ListParagraph"/>
+        <w:numPr>
+          <w:ilvl w:val="2"/>
+          <w:numId w:val="18"/>
+        </w:numPr>
+      </w:pPr>
+      <w:r>
+        <w:t>For j=i+1 to n</w:t>
+      </w:r>
+    </w:p>
+    <w:p>
+      <w:pPr>
+        <w:pStyle w:val="ListParagraph"/>
+        <w:numPr>
+          <w:ilvl w:val="3"/>
+          <w:numId w:val="18"/>
+        </w:numPr>
+      </w:pPr>
+      <w:r>
+        <w:t>Sum=</w:t>
+      </w:r>
+      <w:proofErr w:type="spellStart"/>
+      <w:r>
+        <w:t>sum+a</w:t>
+      </w:r>
+      <w:proofErr w:type="spellEnd"/>
+      <w:r>
+        <w:t>[</w:t>
+      </w:r>
+      <w:proofErr w:type="spellStart"/>
+      <w:r>
+        <w:t>i</w:t>
+      </w:r>
+      <w:proofErr w:type="spellEnd"/>
+      <w:r>
+        <w:t>][j]*x[j]</w:t>
+      </w:r>
+    </w:p>
+    <w:p>
+      <w:pPr>
+        <w:pStyle w:val="ListParagraph"/>
+        <w:numPr>
+          <w:ilvl w:val="2"/>
+          <w:numId w:val="18"/>
+        </w:numPr>
+      </w:pPr>
+      <w:r>
+        <w:t>End for</w:t>
+      </w:r>
+    </w:p>
+    <w:p>
+      <w:pPr>
+        <w:pStyle w:val="ListParagraph"/>
+        <w:numPr>
+          <w:ilvl w:val="1"/>
+          <w:numId w:val="18"/>
+        </w:numPr>
+      </w:pPr>
+      <w:r>
+        <w:t>X[</w:t>
+      </w:r>
+      <w:proofErr w:type="spellStart"/>
+      <w:r>
+        <w:t>i</w:t>
+      </w:r>
+      <w:proofErr w:type="spellEnd"/>
+      <w:r>
+        <w:t>]=(b[</w:t>
+      </w:r>
+      <w:proofErr w:type="spellStart"/>
+      <w:r>
+        <w:t>i</w:t>
+      </w:r>
+      <w:proofErr w:type="spellEnd"/>
+      <w:r>
+        <w:t>]-sum)/a[</w:t>
+      </w:r>
+      <w:proofErr w:type="spellStart"/>
+      <w:r>
+        <w:t>i</w:t>
+      </w:r>
+      <w:proofErr w:type="spellEnd"/>
+      <w:r>
+        <w:t>][</w:t>
+      </w:r>
+      <w:proofErr w:type="spellStart"/>
+      <w:r>
+        <w:t>i</w:t>
+      </w:r>
+      <w:proofErr w:type="spellEnd"/>
+      <w:r>
+        <w:t>]</w:t>
+      </w:r>
+    </w:p>
+    <w:p>
+      <w:pPr>
+        <w:pStyle w:val="ListParagraph"/>
+        <w:numPr>
+          <w:ilvl w:val="1"/>
+          <w:numId w:val="18"/>
+        </w:numPr>
+      </w:pPr>
+      <w:r>
+        <w:t>End for</w:t>
+      </w:r>
+    </w:p>
+    <w:p>
+      <w:pPr>
+        <w:pStyle w:val="ListParagraph"/>
+        <w:numPr>
+          <w:ilvl w:val="0"/>
+          <w:numId w:val="18"/>
+        </w:numPr>
+      </w:pPr>
+      <w:r>
+        <w:t>Display solution vector</w:t>
+      </w:r>
+    </w:p>
+    <w:p>
+      <w:pPr>
+        <w:pStyle w:val="ListParagraph"/>
+        <w:numPr>
+          <w:ilvl w:val="0"/>
+          <w:numId w:val="18"/>
+        </w:numPr>
+      </w:pPr>
+      <w:r>
+        <w:t>Stop</w:t>
+      </w:r>
+    </w:p>
+    <w:p/>
+    <w:p/>
+    <w:p/>
+    <w:p/>
+    <w:p/>
+    <w:p/>
+    <w:p/>
+    <w:p/>
+    <w:p/>
+    <w:p/>
+    <w:p>
+      <w:r>
+        <w:lastRenderedPageBreak/>
+        <w:t>Gauss Jordan Method</w:t>
+      </w:r>
+    </w:p>
+    <w:p>
+      <w:pPr>
+        <w:pStyle w:val="ListParagraph"/>
+        <w:numPr>
+          <w:ilvl w:val="0"/>
+          <w:numId w:val="19"/>
+        </w:numPr>
+      </w:pPr>
+      <w:r>
+        <w:t>Normalize the 1</w:t>
+      </w:r>
+      <w:r>
+        <w:rPr>
+          <w:vertAlign w:val="superscript"/>
+        </w:rPr>
+        <w:t>st</w:t>
+      </w:r>
+      <w:r>
+        <w:t xml:space="preserve"> equation by dividing it by its pivot element</w:t>
+      </w:r>
+    </w:p>
+    <w:p>
+      <w:pPr>
+        <w:pStyle w:val="ListParagraph"/>
+        <w:numPr>
+          <w:ilvl w:val="0"/>
+          <w:numId w:val="19"/>
+        </w:numPr>
+      </w:pPr>
+      <w:r>
+        <w:t>Eliminate x1 terms from all the other equations</w:t>
+      </w:r>
+    </w:p>
+    <w:p>
+      <w:pPr>
+        <w:pStyle w:val="ListParagraph"/>
+        <w:numPr>
+          <w:ilvl w:val="0"/>
+          <w:numId w:val="19"/>
+        </w:numPr>
+      </w:pPr>
+      <w:r>
+        <w:t xml:space="preserve">Now normalize the second </w:t>
+      </w:r>
+      <w:proofErr w:type="spellStart"/>
+      <w:r>
+        <w:t>eqn</w:t>
+      </w:r>
+      <w:proofErr w:type="spellEnd"/>
+      <w:r>
+        <w:t xml:space="preserve"> by dividing its by pivot element</w:t>
+      </w:r>
+    </w:p>
+    <w:p>
+      <w:pPr>
+        <w:pStyle w:val="ListParagraph"/>
+        <w:numPr>
+          <w:ilvl w:val="0"/>
+          <w:numId w:val="19"/>
+        </w:numPr>
+      </w:pPr>
+      <w:r>
+        <w:t xml:space="preserve">Eliminate x2 from all other </w:t>
+      </w:r>
+      <w:proofErr w:type="spellStart"/>
+      <w:r>
+        <w:t>eqns</w:t>
+      </w:r>
+      <w:proofErr w:type="spellEnd"/>
+      <w:r>
+        <w:t xml:space="preserve"> above and below the </w:t>
+      </w:r>
+      <w:r>
+        <w:t>normalize pivotal equation</w:t>
+      </w:r>
+    </w:p>
+    <w:p>
+      <w:pPr>
+        <w:pStyle w:val="ListParagraph"/>
+        <w:numPr>
+          <w:ilvl w:val="0"/>
+          <w:numId w:val="19"/>
+        </w:numPr>
+      </w:pPr>
+      <w:r>
+        <w:t xml:space="preserve">Repeat this process until </w:t>
+      </w:r>
+      <w:proofErr w:type="spellStart"/>
+      <w:r>
+        <w:t>xn</w:t>
+      </w:r>
+      <w:proofErr w:type="spellEnd"/>
+      <w:r>
+        <w:t xml:space="preserve"> is eliminated from all but the last equation</w:t>
+      </w:r>
+    </w:p>
+    <w:p>
+      <w:pPr>
+        <w:pStyle w:val="ListParagraph"/>
+        <w:numPr>
+          <w:ilvl w:val="0"/>
+          <w:numId w:val="19"/>
+        </w:numPr>
+      </w:pPr>
+      <w:r>
+        <w:t>The resultant b vector is the solution vector</w:t>
+      </w:r>
+    </w:p>
+    <w:p/>
+    <w:p/>
+    <w:p/>
+    <w:p/>
+    <w:p>
+      <w:pPr>
+        <w:ind w:left="2610"/>
+      </w:pPr>
+    </w:p>
+    <w:p>
+      <w:r>
+        <w:tab/>
+      </w:r>
+      <w:r>
+        <w:tab/>
+      </w:r>
+      <w:r>
+        <w:tab/>
+      </w:r>
+      <w:r>
+        <w:tab/>
+      </w:r>
+      <w:r>
+        <w:tab/>
+      </w:r>
+      <w:r>
+        <w:tab/>
+      </w:r>
+    </w:p>
     <w:p>
       <w:pPr>
         <w:pStyle w:val="ListParagraph"/>
@@ -2144,6 +4197,95 @@
 <file path=word/numbering.xml><?xml version="1.0" encoding="utf-8"?>
 <w:numbering xmlns:ve="http://schemas.openxmlformats.org/markup-compatibility/2006" xmlns:o="urn:schemas-microsoft-com:office:office" xmlns:r="http://schemas.openxmlformats.org/officeDocument/2006/relationships" xmlns:m="http://schemas.openxmlformats.org/officeDocument/2006/math" xmlns:v="urn:schemas-microsoft-com:vml" xmlns:wp="http://schemas.openxmlformats.org/drawingml/2006/wordprocessingDrawing" xmlns:w10="urn:schemas-microsoft-com:office:word" xmlns:w="http://schemas.openxmlformats.org/wordprocessingml/2006/main" xmlns:wne="http://schemas.microsoft.com/office/word/2006/wordml">
   <w:abstractNum w:abstractNumId="0">
+    <w:nsid w:val="06BB6633"/>
+    <w:multiLevelType w:val="hybridMultilevel"/>
+    <w:tmpl w:val="F6108B6E"/>
+    <w:lvl w:ilvl="0" w:tplc="0409000F">
+      <w:start w:val="1"/>
+      <w:numFmt w:val="decimal"/>
+      <w:lvlText w:val="%1."/>
+      <w:lvlJc w:val="left"/>
+      <w:pPr>
+        <w:ind w:left="720" w:hanging="360"/>
+      </w:pPr>
+    </w:lvl>
+    <w:lvl w:ilvl="1" w:tplc="04090019">
+      <w:start w:val="1"/>
+      <w:numFmt w:val="lowerLetter"/>
+      <w:lvlText w:val="%2."/>
+      <w:lvlJc w:val="left"/>
+      <w:pPr>
+        <w:ind w:left="1440" w:hanging="360"/>
+      </w:pPr>
+    </w:lvl>
+    <w:lvl w:ilvl="2" w:tplc="04090013">
+      <w:start w:val="1"/>
+      <w:numFmt w:val="upperRoman"/>
+      <w:lvlText w:val="%3."/>
+      <w:lvlJc w:val="right"/>
+      <w:pPr>
+        <w:ind w:left="2160" w:hanging="180"/>
+      </w:pPr>
+      <w:rPr>
+        <w:rFonts w:hint="default"/>
+      </w:rPr>
+    </w:lvl>
+    <w:lvl w:ilvl="3" w:tplc="0409001B">
+      <w:start w:val="1"/>
+      <w:numFmt w:val="lowerRoman"/>
+      <w:lvlText w:val="%4."/>
+      <w:lvlJc w:val="right"/>
+      <w:pPr>
+        <w:ind w:left="2880" w:hanging="360"/>
+      </w:pPr>
+    </w:lvl>
+    <w:lvl w:ilvl="4" w:tplc="04090019">
+      <w:start w:val="1"/>
+      <w:numFmt w:val="lowerLetter"/>
+      <w:lvlText w:val="%5."/>
+      <w:lvlJc w:val="left"/>
+      <w:pPr>
+        <w:ind w:left="3600" w:hanging="360"/>
+      </w:pPr>
+    </w:lvl>
+    <w:lvl w:ilvl="5" w:tplc="0409001B" w:tentative="1">
+      <w:start w:val="1"/>
+      <w:numFmt w:val="lowerRoman"/>
+      <w:lvlText w:val="%6."/>
+      <w:lvlJc w:val="right"/>
+      <w:pPr>
+        <w:ind w:left="4320" w:hanging="180"/>
+      </w:pPr>
+    </w:lvl>
+    <w:lvl w:ilvl="6" w:tplc="0409000F" w:tentative="1">
+      <w:start w:val="1"/>
+      <w:numFmt w:val="decimal"/>
+      <w:lvlText w:val="%7."/>
+      <w:lvlJc w:val="left"/>
+      <w:pPr>
+        <w:ind w:left="5040" w:hanging="360"/>
+      </w:pPr>
+    </w:lvl>
+    <w:lvl w:ilvl="7" w:tplc="04090019" w:tentative="1">
+      <w:start w:val="1"/>
+      <w:numFmt w:val="lowerLetter"/>
+      <w:lvlText w:val="%8."/>
+      <w:lvlJc w:val="left"/>
+      <w:pPr>
+        <w:ind w:left="5760" w:hanging="360"/>
+      </w:pPr>
+    </w:lvl>
+    <w:lvl w:ilvl="8" w:tplc="0409001B" w:tentative="1">
+      <w:start w:val="1"/>
+      <w:numFmt w:val="lowerRoman"/>
+      <w:lvlText w:val="%9."/>
+      <w:lvlJc w:val="right"/>
+      <w:pPr>
+        <w:ind w:left="6480" w:hanging="180"/>
+      </w:pPr>
+    </w:lvl>
+  </w:abstractNum>
+  <w:abstractNum w:abstractNumId="1">
     <w:nsid w:val="09AE17AF"/>
     <w:multiLevelType w:val="hybridMultilevel"/>
     <w:tmpl w:val="6FCC4630"/>
@@ -2229,7 +4371,93 @@
       </w:pPr>
     </w:lvl>
   </w:abstractNum>
-  <w:abstractNum w:abstractNumId="1">
+  <w:abstractNum w:abstractNumId="2">
+    <w:nsid w:val="18E82DC5"/>
+    <w:multiLevelType w:val="hybridMultilevel"/>
+    <w:tmpl w:val="27ECD6A6"/>
+    <w:lvl w:ilvl="0" w:tplc="0409000F">
+      <w:start w:val="1"/>
+      <w:numFmt w:val="decimal"/>
+      <w:lvlText w:val="%1."/>
+      <w:lvlJc w:val="left"/>
+      <w:pPr>
+        <w:ind w:left="720" w:hanging="360"/>
+      </w:pPr>
+    </w:lvl>
+    <w:lvl w:ilvl="1" w:tplc="04090019">
+      <w:start w:val="1"/>
+      <w:numFmt w:val="lowerLetter"/>
+      <w:lvlText w:val="%2."/>
+      <w:lvlJc w:val="left"/>
+      <w:pPr>
+        <w:ind w:left="1440" w:hanging="360"/>
+      </w:pPr>
+    </w:lvl>
+    <w:lvl w:ilvl="2" w:tplc="0409001B">
+      <w:start w:val="1"/>
+      <w:numFmt w:val="lowerRoman"/>
+      <w:lvlText w:val="%3."/>
+      <w:lvlJc w:val="right"/>
+      <w:pPr>
+        <w:ind w:left="2160" w:hanging="180"/>
+      </w:pPr>
+    </w:lvl>
+    <w:lvl w:ilvl="3" w:tplc="0409000F">
+      <w:start w:val="1"/>
+      <w:numFmt w:val="decimal"/>
+      <w:lvlText w:val="%4."/>
+      <w:lvlJc w:val="left"/>
+      <w:pPr>
+        <w:ind w:left="2880" w:hanging="360"/>
+      </w:pPr>
+    </w:lvl>
+    <w:lvl w:ilvl="4" w:tplc="04090019" w:tentative="1">
+      <w:start w:val="1"/>
+      <w:numFmt w:val="lowerLetter"/>
+      <w:lvlText w:val="%5."/>
+      <w:lvlJc w:val="left"/>
+      <w:pPr>
+        <w:ind w:left="3600" w:hanging="360"/>
+      </w:pPr>
+    </w:lvl>
+    <w:lvl w:ilvl="5" w:tplc="0409001B" w:tentative="1">
+      <w:start w:val="1"/>
+      <w:numFmt w:val="lowerRoman"/>
+      <w:lvlText w:val="%6."/>
+      <w:lvlJc w:val="right"/>
+      <w:pPr>
+        <w:ind w:left="4320" w:hanging="180"/>
+      </w:pPr>
+    </w:lvl>
+    <w:lvl w:ilvl="6" w:tplc="0409000F" w:tentative="1">
+      <w:start w:val="1"/>
+      <w:numFmt w:val="decimal"/>
+      <w:lvlText w:val="%7."/>
+      <w:lvlJc w:val="left"/>
+      <w:pPr>
+        <w:ind w:left="5040" w:hanging="360"/>
+      </w:pPr>
+    </w:lvl>
+    <w:lvl w:ilvl="7" w:tplc="04090019" w:tentative="1">
+      <w:start w:val="1"/>
+      <w:numFmt w:val="lowerLetter"/>
+      <w:lvlText w:val="%8."/>
+      <w:lvlJc w:val="left"/>
+      <w:pPr>
+        <w:ind w:left="5760" w:hanging="360"/>
+      </w:pPr>
+    </w:lvl>
+    <w:lvl w:ilvl="8" w:tplc="0409001B" w:tentative="1">
+      <w:start w:val="1"/>
+      <w:numFmt w:val="lowerRoman"/>
+      <w:lvlText w:val="%9."/>
+      <w:lvlJc w:val="right"/>
+      <w:pPr>
+        <w:ind w:left="6480" w:hanging="180"/>
+      </w:pPr>
+    </w:lvl>
+  </w:abstractNum>
+  <w:abstractNum w:abstractNumId="3">
     <w:nsid w:val="1E4616B1"/>
     <w:multiLevelType w:val="hybridMultilevel"/>
     <w:tmpl w:val="6E02AEE2"/>
@@ -2315,7 +4543,7 @@
       </w:pPr>
     </w:lvl>
   </w:abstractNum>
-  <w:abstractNum w:abstractNumId="2">
+  <w:abstractNum w:abstractNumId="4">
     <w:nsid w:val="2AB225B1"/>
     <w:multiLevelType w:val="hybridMultilevel"/>
     <w:tmpl w:val="716833B4"/>
@@ -2401,7 +4629,7 @@
       </w:pPr>
     </w:lvl>
   </w:abstractNum>
-  <w:abstractNum w:abstractNumId="3">
+  <w:abstractNum w:abstractNumId="5">
     <w:nsid w:val="2C9226CE"/>
     <w:multiLevelType w:val="hybridMultilevel"/>
     <w:tmpl w:val="EAA0A686"/>
@@ -2487,7 +4715,179 @@
       </w:pPr>
     </w:lvl>
   </w:abstractNum>
-  <w:abstractNum w:abstractNumId="4">
+  <w:abstractNum w:abstractNumId="6">
+    <w:nsid w:val="2DCE65AB"/>
+    <w:multiLevelType w:val="hybridMultilevel"/>
+    <w:tmpl w:val="5B16D13E"/>
+    <w:lvl w:ilvl="0" w:tplc="0409000F">
+      <w:start w:val="1"/>
+      <w:numFmt w:val="decimal"/>
+      <w:lvlText w:val="%1."/>
+      <w:lvlJc w:val="left"/>
+      <w:pPr>
+        <w:ind w:left="720" w:hanging="360"/>
+      </w:pPr>
+    </w:lvl>
+    <w:lvl w:ilvl="1" w:tplc="04090019">
+      <w:start w:val="1"/>
+      <w:numFmt w:val="lowerLetter"/>
+      <w:lvlText w:val="%2."/>
+      <w:lvlJc w:val="left"/>
+      <w:pPr>
+        <w:ind w:left="1440" w:hanging="360"/>
+      </w:pPr>
+    </w:lvl>
+    <w:lvl w:ilvl="2" w:tplc="0409001B">
+      <w:start w:val="1"/>
+      <w:numFmt w:val="lowerRoman"/>
+      <w:lvlText w:val="%3."/>
+      <w:lvlJc w:val="right"/>
+      <w:pPr>
+        <w:ind w:left="2160" w:hanging="180"/>
+      </w:pPr>
+    </w:lvl>
+    <w:lvl w:ilvl="3" w:tplc="0409000F">
+      <w:start w:val="1"/>
+      <w:numFmt w:val="decimal"/>
+      <w:lvlText w:val="%4."/>
+      <w:lvlJc w:val="left"/>
+      <w:pPr>
+        <w:ind w:left="2970" w:hanging="360"/>
+      </w:pPr>
+    </w:lvl>
+    <w:lvl w:ilvl="4" w:tplc="04090019">
+      <w:start w:val="1"/>
+      <w:numFmt w:val="lowerLetter"/>
+      <w:lvlText w:val="%5."/>
+      <w:lvlJc w:val="left"/>
+      <w:pPr>
+        <w:ind w:left="3600" w:hanging="360"/>
+      </w:pPr>
+    </w:lvl>
+    <w:lvl w:ilvl="5" w:tplc="0409001B" w:tentative="1">
+      <w:start w:val="1"/>
+      <w:numFmt w:val="lowerRoman"/>
+      <w:lvlText w:val="%6."/>
+      <w:lvlJc w:val="right"/>
+      <w:pPr>
+        <w:ind w:left="4320" w:hanging="180"/>
+      </w:pPr>
+    </w:lvl>
+    <w:lvl w:ilvl="6" w:tplc="0409000F" w:tentative="1">
+      <w:start w:val="1"/>
+      <w:numFmt w:val="decimal"/>
+      <w:lvlText w:val="%7."/>
+      <w:lvlJc w:val="left"/>
+      <w:pPr>
+        <w:ind w:left="5040" w:hanging="360"/>
+      </w:pPr>
+    </w:lvl>
+    <w:lvl w:ilvl="7" w:tplc="04090019" w:tentative="1">
+      <w:start w:val="1"/>
+      <w:numFmt w:val="lowerLetter"/>
+      <w:lvlText w:val="%8."/>
+      <w:lvlJc w:val="left"/>
+      <w:pPr>
+        <w:ind w:left="5760" w:hanging="360"/>
+      </w:pPr>
+    </w:lvl>
+    <w:lvl w:ilvl="8" w:tplc="0409001B" w:tentative="1">
+      <w:start w:val="1"/>
+      <w:numFmt w:val="lowerRoman"/>
+      <w:lvlText w:val="%9."/>
+      <w:lvlJc w:val="right"/>
+      <w:pPr>
+        <w:ind w:left="6480" w:hanging="180"/>
+      </w:pPr>
+    </w:lvl>
+  </w:abstractNum>
+  <w:abstractNum w:abstractNumId="7">
+    <w:nsid w:val="2E6E7D92"/>
+    <w:multiLevelType w:val="hybridMultilevel"/>
+    <w:tmpl w:val="5D4EF8BA"/>
+    <w:lvl w:ilvl="0" w:tplc="0409000F">
+      <w:start w:val="1"/>
+      <w:numFmt w:val="decimal"/>
+      <w:lvlText w:val="%1."/>
+      <w:lvlJc w:val="left"/>
+      <w:pPr>
+        <w:ind w:left="720" w:hanging="360"/>
+      </w:pPr>
+    </w:lvl>
+    <w:lvl w:ilvl="1" w:tplc="04090019">
+      <w:start w:val="1"/>
+      <w:numFmt w:val="lowerLetter"/>
+      <w:lvlText w:val="%2."/>
+      <w:lvlJc w:val="left"/>
+      <w:pPr>
+        <w:ind w:left="1440" w:hanging="360"/>
+      </w:pPr>
+    </w:lvl>
+    <w:lvl w:ilvl="2" w:tplc="0409001B">
+      <w:start w:val="1"/>
+      <w:numFmt w:val="lowerRoman"/>
+      <w:lvlText w:val="%3."/>
+      <w:lvlJc w:val="right"/>
+      <w:pPr>
+        <w:ind w:left="2160" w:hanging="180"/>
+      </w:pPr>
+    </w:lvl>
+    <w:lvl w:ilvl="3" w:tplc="0409000F" w:tentative="1">
+      <w:start w:val="1"/>
+      <w:numFmt w:val="decimal"/>
+      <w:lvlText w:val="%4."/>
+      <w:lvlJc w:val="left"/>
+      <w:pPr>
+        <w:ind w:left="2880" w:hanging="360"/>
+      </w:pPr>
+    </w:lvl>
+    <w:lvl w:ilvl="4" w:tplc="04090019" w:tentative="1">
+      <w:start w:val="1"/>
+      <w:numFmt w:val="lowerLetter"/>
+      <w:lvlText w:val="%5."/>
+      <w:lvlJc w:val="left"/>
+      <w:pPr>
+        <w:ind w:left="3600" w:hanging="360"/>
+      </w:pPr>
+    </w:lvl>
+    <w:lvl w:ilvl="5" w:tplc="0409001B" w:tentative="1">
+      <w:start w:val="1"/>
+      <w:numFmt w:val="lowerRoman"/>
+      <w:lvlText w:val="%6."/>
+      <w:lvlJc w:val="right"/>
+      <w:pPr>
+        <w:ind w:left="4320" w:hanging="180"/>
+      </w:pPr>
+    </w:lvl>
+    <w:lvl w:ilvl="6" w:tplc="0409000F" w:tentative="1">
+      <w:start w:val="1"/>
+      <w:numFmt w:val="decimal"/>
+      <w:lvlText w:val="%7."/>
+      <w:lvlJc w:val="left"/>
+      <w:pPr>
+        <w:ind w:left="5040" w:hanging="360"/>
+      </w:pPr>
+    </w:lvl>
+    <w:lvl w:ilvl="7" w:tplc="04090019" w:tentative="1">
+      <w:start w:val="1"/>
+      <w:numFmt w:val="lowerLetter"/>
+      <w:lvlText w:val="%8."/>
+      <w:lvlJc w:val="left"/>
+      <w:pPr>
+        <w:ind w:left="5760" w:hanging="360"/>
+      </w:pPr>
+    </w:lvl>
+    <w:lvl w:ilvl="8" w:tplc="0409001B" w:tentative="1">
+      <w:start w:val="1"/>
+      <w:numFmt w:val="lowerRoman"/>
+      <w:lvlText w:val="%9."/>
+      <w:lvlJc w:val="right"/>
+      <w:pPr>
+        <w:ind w:left="6480" w:hanging="180"/>
+      </w:pPr>
+    </w:lvl>
+  </w:abstractNum>
+  <w:abstractNum w:abstractNumId="8">
     <w:nsid w:val="322205CE"/>
     <w:multiLevelType w:val="hybridMultilevel"/>
     <w:tmpl w:val="ABC88912"/>
@@ -2573,7 +4973,93 @@
       </w:pPr>
     </w:lvl>
   </w:abstractNum>
-  <w:abstractNum w:abstractNumId="5">
+  <w:abstractNum w:abstractNumId="9">
+    <w:nsid w:val="370B666B"/>
+    <w:multiLevelType w:val="hybridMultilevel"/>
+    <w:tmpl w:val="D4E60D98"/>
+    <w:lvl w:ilvl="0" w:tplc="0409000F">
+      <w:start w:val="1"/>
+      <w:numFmt w:val="decimal"/>
+      <w:lvlText w:val="%1."/>
+      <w:lvlJc w:val="left"/>
+      <w:pPr>
+        <w:ind w:left="720" w:hanging="360"/>
+      </w:pPr>
+    </w:lvl>
+    <w:lvl w:ilvl="1" w:tplc="04090019">
+      <w:start w:val="1"/>
+      <w:numFmt w:val="lowerLetter"/>
+      <w:lvlText w:val="%2."/>
+      <w:lvlJc w:val="left"/>
+      <w:pPr>
+        <w:ind w:left="1440" w:hanging="360"/>
+      </w:pPr>
+    </w:lvl>
+    <w:lvl w:ilvl="2" w:tplc="0409001B">
+      <w:start w:val="1"/>
+      <w:numFmt w:val="lowerRoman"/>
+      <w:lvlText w:val="%3."/>
+      <w:lvlJc w:val="right"/>
+      <w:pPr>
+        <w:ind w:left="2160" w:hanging="180"/>
+      </w:pPr>
+    </w:lvl>
+    <w:lvl w:ilvl="3" w:tplc="0409000F" w:tentative="1">
+      <w:start w:val="1"/>
+      <w:numFmt w:val="decimal"/>
+      <w:lvlText w:val="%4."/>
+      <w:lvlJc w:val="left"/>
+      <w:pPr>
+        <w:ind w:left="2880" w:hanging="360"/>
+      </w:pPr>
+    </w:lvl>
+    <w:lvl w:ilvl="4" w:tplc="04090019" w:tentative="1">
+      <w:start w:val="1"/>
+      <w:numFmt w:val="lowerLetter"/>
+      <w:lvlText w:val="%5."/>
+      <w:lvlJc w:val="left"/>
+      <w:pPr>
+        <w:ind w:left="3600" w:hanging="360"/>
+      </w:pPr>
+    </w:lvl>
+    <w:lvl w:ilvl="5" w:tplc="0409001B" w:tentative="1">
+      <w:start w:val="1"/>
+      <w:numFmt w:val="lowerRoman"/>
+      <w:lvlText w:val="%6."/>
+      <w:lvlJc w:val="right"/>
+      <w:pPr>
+        <w:ind w:left="4320" w:hanging="180"/>
+      </w:pPr>
+    </w:lvl>
+    <w:lvl w:ilvl="6" w:tplc="0409000F" w:tentative="1">
+      <w:start w:val="1"/>
+      <w:numFmt w:val="decimal"/>
+      <w:lvlText w:val="%7."/>
+      <w:lvlJc w:val="left"/>
+      <w:pPr>
+        <w:ind w:left="5040" w:hanging="360"/>
+      </w:pPr>
+    </w:lvl>
+    <w:lvl w:ilvl="7" w:tplc="04090019" w:tentative="1">
+      <w:start w:val="1"/>
+      <w:numFmt w:val="lowerLetter"/>
+      <w:lvlText w:val="%8."/>
+      <w:lvlJc w:val="left"/>
+      <w:pPr>
+        <w:ind w:left="5760" w:hanging="360"/>
+      </w:pPr>
+    </w:lvl>
+    <w:lvl w:ilvl="8" w:tplc="0409001B" w:tentative="1">
+      <w:start w:val="1"/>
+      <w:numFmt w:val="lowerRoman"/>
+      <w:lvlText w:val="%9."/>
+      <w:lvlJc w:val="right"/>
+      <w:pPr>
+        <w:ind w:left="6480" w:hanging="180"/>
+      </w:pPr>
+    </w:lvl>
+  </w:abstractNum>
+  <w:abstractNum w:abstractNumId="10">
     <w:nsid w:val="37101B4D"/>
     <w:multiLevelType w:val="hybridMultilevel"/>
     <w:tmpl w:val="39D40392"/>
@@ -2659,7 +5145,7 @@
       </w:pPr>
     </w:lvl>
   </w:abstractNum>
-  <w:abstractNum w:abstractNumId="6">
+  <w:abstractNum w:abstractNumId="11">
     <w:nsid w:val="3B8171FE"/>
     <w:multiLevelType w:val="hybridMultilevel"/>
     <w:tmpl w:val="F16086CC"/>
@@ -2745,7 +5231,268 @@
       </w:pPr>
     </w:lvl>
   </w:abstractNum>
-  <w:abstractNum w:abstractNumId="7">
+  <w:abstractNum w:abstractNumId="12">
+    <w:nsid w:val="47D20F8C"/>
+    <w:multiLevelType w:val="hybridMultilevel"/>
+    <w:tmpl w:val="B194129C"/>
+    <w:lvl w:ilvl="0" w:tplc="0409000F">
+      <w:start w:val="1"/>
+      <w:numFmt w:val="decimal"/>
+      <w:lvlText w:val="%1."/>
+      <w:lvlJc w:val="left"/>
+      <w:pPr>
+        <w:ind w:left="720" w:hanging="360"/>
+      </w:pPr>
+    </w:lvl>
+    <w:lvl w:ilvl="1" w:tplc="04090019">
+      <w:start w:val="1"/>
+      <w:numFmt w:val="lowerLetter"/>
+      <w:lvlText w:val="%2."/>
+      <w:lvlJc w:val="left"/>
+      <w:pPr>
+        <w:ind w:left="1440" w:hanging="360"/>
+      </w:pPr>
+    </w:lvl>
+    <w:lvl w:ilvl="2" w:tplc="0409000F">
+      <w:start w:val="1"/>
+      <w:numFmt w:val="decimal"/>
+      <w:lvlText w:val="%3."/>
+      <w:lvlJc w:val="left"/>
+      <w:pPr>
+        <w:ind w:left="2160" w:hanging="180"/>
+      </w:pPr>
+      <w:rPr>
+        <w:rFonts w:hint="default"/>
+      </w:rPr>
+    </w:lvl>
+    <w:lvl w:ilvl="3" w:tplc="0409000F" w:tentative="1">
+      <w:start w:val="1"/>
+      <w:numFmt w:val="decimal"/>
+      <w:lvlText w:val="%4."/>
+      <w:lvlJc w:val="left"/>
+      <w:pPr>
+        <w:ind w:left="2880" w:hanging="360"/>
+      </w:pPr>
+    </w:lvl>
+    <w:lvl w:ilvl="4" w:tplc="04090019" w:tentative="1">
+      <w:start w:val="1"/>
+      <w:numFmt w:val="lowerLetter"/>
+      <w:lvlText w:val="%5."/>
+      <w:lvlJc w:val="left"/>
+      <w:pPr>
+        <w:ind w:left="3600" w:hanging="360"/>
+      </w:pPr>
+    </w:lvl>
+    <w:lvl w:ilvl="5" w:tplc="0409001B" w:tentative="1">
+      <w:start w:val="1"/>
+      <w:numFmt w:val="lowerRoman"/>
+      <w:lvlText w:val="%6."/>
+      <w:lvlJc w:val="right"/>
+      <w:pPr>
+        <w:ind w:left="4320" w:hanging="180"/>
+      </w:pPr>
+    </w:lvl>
+    <w:lvl w:ilvl="6" w:tplc="0409000F" w:tentative="1">
+      <w:start w:val="1"/>
+      <w:numFmt w:val="decimal"/>
+      <w:lvlText w:val="%7."/>
+      <w:lvlJc w:val="left"/>
+      <w:pPr>
+        <w:ind w:left="5040" w:hanging="360"/>
+      </w:pPr>
+    </w:lvl>
+    <w:lvl w:ilvl="7" w:tplc="04090019" w:tentative="1">
+      <w:start w:val="1"/>
+      <w:numFmt w:val="lowerLetter"/>
+      <w:lvlText w:val="%8."/>
+      <w:lvlJc w:val="left"/>
+      <w:pPr>
+        <w:ind w:left="5760" w:hanging="360"/>
+      </w:pPr>
+    </w:lvl>
+    <w:lvl w:ilvl="8" w:tplc="0409001B" w:tentative="1">
+      <w:start w:val="1"/>
+      <w:numFmt w:val="lowerRoman"/>
+      <w:lvlText w:val="%9."/>
+      <w:lvlJc w:val="right"/>
+      <w:pPr>
+        <w:ind w:left="6480" w:hanging="180"/>
+      </w:pPr>
+    </w:lvl>
+  </w:abstractNum>
+  <w:abstractNum w:abstractNumId="13">
+    <w:nsid w:val="5B0400E8"/>
+    <w:multiLevelType w:val="hybridMultilevel"/>
+    <w:tmpl w:val="DCBEFC3A"/>
+    <w:lvl w:ilvl="0" w:tplc="0409000F">
+      <w:start w:val="1"/>
+      <w:numFmt w:val="decimal"/>
+      <w:lvlText w:val="%1."/>
+      <w:lvlJc w:val="left"/>
+      <w:pPr>
+        <w:ind w:left="720" w:hanging="360"/>
+      </w:pPr>
+    </w:lvl>
+    <w:lvl w:ilvl="1" w:tplc="04090019" w:tentative="1">
+      <w:start w:val="1"/>
+      <w:numFmt w:val="lowerLetter"/>
+      <w:lvlText w:val="%2."/>
+      <w:lvlJc w:val="left"/>
+      <w:pPr>
+        <w:ind w:left="1440" w:hanging="360"/>
+      </w:pPr>
+    </w:lvl>
+    <w:lvl w:ilvl="2" w:tplc="0409001B" w:tentative="1">
+      <w:start w:val="1"/>
+      <w:numFmt w:val="lowerRoman"/>
+      <w:lvlText w:val="%3."/>
+      <w:lvlJc w:val="right"/>
+      <w:pPr>
+        <w:ind w:left="2160" w:hanging="180"/>
+      </w:pPr>
+    </w:lvl>
+    <w:lvl w:ilvl="3" w:tplc="0409000F" w:tentative="1">
+      <w:start w:val="1"/>
+      <w:numFmt w:val="decimal"/>
+      <w:lvlText w:val="%4."/>
+      <w:lvlJc w:val="left"/>
+      <w:pPr>
+        <w:ind w:left="2880" w:hanging="360"/>
+      </w:pPr>
+    </w:lvl>
+    <w:lvl w:ilvl="4" w:tplc="04090019" w:tentative="1">
+      <w:start w:val="1"/>
+      <w:numFmt w:val="lowerLetter"/>
+      <w:lvlText w:val="%5."/>
+      <w:lvlJc w:val="left"/>
+      <w:pPr>
+        <w:ind w:left="3600" w:hanging="360"/>
+      </w:pPr>
+    </w:lvl>
+    <w:lvl w:ilvl="5" w:tplc="0409001B" w:tentative="1">
+      <w:start w:val="1"/>
+      <w:numFmt w:val="lowerRoman"/>
+      <w:lvlText w:val="%6."/>
+      <w:lvlJc w:val="right"/>
+      <w:pPr>
+        <w:ind w:left="4320" w:hanging="180"/>
+      </w:pPr>
+    </w:lvl>
+    <w:lvl w:ilvl="6" w:tplc="0409000F" w:tentative="1">
+      <w:start w:val="1"/>
+      <w:numFmt w:val="decimal"/>
+      <w:lvlText w:val="%7."/>
+      <w:lvlJc w:val="left"/>
+      <w:pPr>
+        <w:ind w:left="5040" w:hanging="360"/>
+      </w:pPr>
+    </w:lvl>
+    <w:lvl w:ilvl="7" w:tplc="04090019" w:tentative="1">
+      <w:start w:val="1"/>
+      <w:numFmt w:val="lowerLetter"/>
+      <w:lvlText w:val="%8."/>
+      <w:lvlJc w:val="left"/>
+      <w:pPr>
+        <w:ind w:left="5760" w:hanging="360"/>
+      </w:pPr>
+    </w:lvl>
+    <w:lvl w:ilvl="8" w:tplc="0409001B" w:tentative="1">
+      <w:start w:val="1"/>
+      <w:numFmt w:val="lowerRoman"/>
+      <w:lvlText w:val="%9."/>
+      <w:lvlJc w:val="right"/>
+      <w:pPr>
+        <w:ind w:left="6480" w:hanging="180"/>
+      </w:pPr>
+    </w:lvl>
+  </w:abstractNum>
+  <w:abstractNum w:abstractNumId="14">
+    <w:nsid w:val="605444AE"/>
+    <w:multiLevelType w:val="hybridMultilevel"/>
+    <w:tmpl w:val="1BE6C942"/>
+    <w:lvl w:ilvl="0" w:tplc="04090019">
+      <w:start w:val="1"/>
+      <w:numFmt w:val="lowerLetter"/>
+      <w:lvlText w:val="%1."/>
+      <w:lvlJc w:val="left"/>
+      <w:pPr>
+        <w:ind w:left="2340" w:hanging="360"/>
+      </w:pPr>
+    </w:lvl>
+    <w:lvl w:ilvl="1" w:tplc="04090019" w:tentative="1">
+      <w:start w:val="1"/>
+      <w:numFmt w:val="lowerLetter"/>
+      <w:lvlText w:val="%2."/>
+      <w:lvlJc w:val="left"/>
+      <w:pPr>
+        <w:ind w:left="3060" w:hanging="360"/>
+      </w:pPr>
+    </w:lvl>
+    <w:lvl w:ilvl="2" w:tplc="0409001B" w:tentative="1">
+      <w:start w:val="1"/>
+      <w:numFmt w:val="lowerRoman"/>
+      <w:lvlText w:val="%3."/>
+      <w:lvlJc w:val="right"/>
+      <w:pPr>
+        <w:ind w:left="3780" w:hanging="180"/>
+      </w:pPr>
+    </w:lvl>
+    <w:lvl w:ilvl="3" w:tplc="0409000F" w:tentative="1">
+      <w:start w:val="1"/>
+      <w:numFmt w:val="decimal"/>
+      <w:lvlText w:val="%4."/>
+      <w:lvlJc w:val="left"/>
+      <w:pPr>
+        <w:ind w:left="4500" w:hanging="360"/>
+      </w:pPr>
+    </w:lvl>
+    <w:lvl w:ilvl="4" w:tplc="04090019" w:tentative="1">
+      <w:start w:val="1"/>
+      <w:numFmt w:val="lowerLetter"/>
+      <w:lvlText w:val="%5."/>
+      <w:lvlJc w:val="left"/>
+      <w:pPr>
+        <w:ind w:left="5220" w:hanging="360"/>
+      </w:pPr>
+    </w:lvl>
+    <w:lvl w:ilvl="5" w:tplc="0409001B" w:tentative="1">
+      <w:start w:val="1"/>
+      <w:numFmt w:val="lowerRoman"/>
+      <w:lvlText w:val="%6."/>
+      <w:lvlJc w:val="right"/>
+      <w:pPr>
+        <w:ind w:left="5940" w:hanging="180"/>
+      </w:pPr>
+    </w:lvl>
+    <w:lvl w:ilvl="6" w:tplc="0409000F" w:tentative="1">
+      <w:start w:val="1"/>
+      <w:numFmt w:val="decimal"/>
+      <w:lvlText w:val="%7."/>
+      <w:lvlJc w:val="left"/>
+      <w:pPr>
+        <w:ind w:left="6660" w:hanging="360"/>
+      </w:pPr>
+    </w:lvl>
+    <w:lvl w:ilvl="7" w:tplc="04090019" w:tentative="1">
+      <w:start w:val="1"/>
+      <w:numFmt w:val="lowerLetter"/>
+      <w:lvlText w:val="%8."/>
+      <w:lvlJc w:val="left"/>
+      <w:pPr>
+        <w:ind w:left="7380" w:hanging="360"/>
+      </w:pPr>
+    </w:lvl>
+    <w:lvl w:ilvl="8" w:tplc="0409001B" w:tentative="1">
+      <w:start w:val="1"/>
+      <w:numFmt w:val="lowerRoman"/>
+      <w:lvlText w:val="%9."/>
+      <w:lvlJc w:val="right"/>
+      <w:pPr>
+        <w:ind w:left="8100" w:hanging="180"/>
+      </w:pPr>
+    </w:lvl>
+  </w:abstractNum>
+  <w:abstractNum w:abstractNumId="15">
     <w:nsid w:val="671B4022"/>
     <w:multiLevelType w:val="hybridMultilevel"/>
     <w:tmpl w:val="3B3CEB9E"/>
@@ -2831,7 +5578,7 @@
       </w:pPr>
     </w:lvl>
   </w:abstractNum>
-  <w:abstractNum w:abstractNumId="8">
+  <w:abstractNum w:abstractNumId="16">
     <w:nsid w:val="6E8D6CBE"/>
     <w:multiLevelType w:val="hybridMultilevel"/>
     <w:tmpl w:val="0F929FE2"/>
@@ -2917,7 +5664,7 @@
       </w:pPr>
     </w:lvl>
   </w:abstractNum>
-  <w:abstractNum w:abstractNumId="9">
+  <w:abstractNum w:abstractNumId="17">
     <w:nsid w:val="70F07871"/>
     <w:multiLevelType w:val="hybridMultilevel"/>
     <w:tmpl w:val="A3F47482"/>
@@ -3003,35 +5750,148 @@
       </w:pPr>
     </w:lvl>
   </w:abstractNum>
+  <w:abstractNum w:abstractNumId="18">
+    <w:nsid w:val="76963C3A"/>
+    <w:multiLevelType w:val="hybridMultilevel"/>
+    <w:tmpl w:val="8D6E44F8"/>
+    <w:lvl w:ilvl="0" w:tplc="0409000F">
+      <w:start w:val="1"/>
+      <w:numFmt w:val="decimal"/>
+      <w:lvlText w:val="%1."/>
+      <w:lvlJc w:val="left"/>
+      <w:pPr>
+        <w:ind w:left="720" w:hanging="360"/>
+      </w:pPr>
+    </w:lvl>
+    <w:lvl w:ilvl="1" w:tplc="04090019">
+      <w:start w:val="1"/>
+      <w:numFmt w:val="lowerLetter"/>
+      <w:lvlText w:val="%2."/>
+      <w:lvlJc w:val="left"/>
+      <w:pPr>
+        <w:ind w:left="1440" w:hanging="360"/>
+      </w:pPr>
+    </w:lvl>
+    <w:lvl w:ilvl="2" w:tplc="0409001B">
+      <w:start w:val="1"/>
+      <w:numFmt w:val="lowerRoman"/>
+      <w:lvlText w:val="%3."/>
+      <w:lvlJc w:val="right"/>
+      <w:pPr>
+        <w:ind w:left="2160" w:hanging="180"/>
+      </w:pPr>
+    </w:lvl>
+    <w:lvl w:ilvl="3" w:tplc="0409000F" w:tentative="1">
+      <w:start w:val="1"/>
+      <w:numFmt w:val="decimal"/>
+      <w:lvlText w:val="%4."/>
+      <w:lvlJc w:val="left"/>
+      <w:pPr>
+        <w:ind w:left="2880" w:hanging="360"/>
+      </w:pPr>
+    </w:lvl>
+    <w:lvl w:ilvl="4" w:tplc="04090019" w:tentative="1">
+      <w:start w:val="1"/>
+      <w:numFmt w:val="lowerLetter"/>
+      <w:lvlText w:val="%5."/>
+      <w:lvlJc w:val="left"/>
+      <w:pPr>
+        <w:ind w:left="3600" w:hanging="360"/>
+      </w:pPr>
+    </w:lvl>
+    <w:lvl w:ilvl="5" w:tplc="0409001B" w:tentative="1">
+      <w:start w:val="1"/>
+      <w:numFmt w:val="lowerRoman"/>
+      <w:lvlText w:val="%6."/>
+      <w:lvlJc w:val="right"/>
+      <w:pPr>
+        <w:ind w:left="4320" w:hanging="180"/>
+      </w:pPr>
+    </w:lvl>
+    <w:lvl w:ilvl="6" w:tplc="0409000F" w:tentative="1">
+      <w:start w:val="1"/>
+      <w:numFmt w:val="decimal"/>
+      <w:lvlText w:val="%7."/>
+      <w:lvlJc w:val="left"/>
+      <w:pPr>
+        <w:ind w:left="5040" w:hanging="360"/>
+      </w:pPr>
+    </w:lvl>
+    <w:lvl w:ilvl="7" w:tplc="04090019" w:tentative="1">
+      <w:start w:val="1"/>
+      <w:numFmt w:val="lowerLetter"/>
+      <w:lvlText w:val="%8."/>
+      <w:lvlJc w:val="left"/>
+      <w:pPr>
+        <w:ind w:left="5760" w:hanging="360"/>
+      </w:pPr>
+    </w:lvl>
+    <w:lvl w:ilvl="8" w:tplc="0409001B" w:tentative="1">
+      <w:start w:val="1"/>
+      <w:numFmt w:val="lowerRoman"/>
+      <w:lvlText w:val="%9."/>
+      <w:lvlJc w:val="right"/>
+      <w:pPr>
+        <w:ind w:left="6480" w:hanging="180"/>
+      </w:pPr>
+    </w:lvl>
+  </w:abstractNum>
   <w:num w:numId="1">
+    <w:abstractNumId w:val="5"/>
+  </w:num>
+  <w:num w:numId="2">
+    <w:abstractNumId w:val="8"/>
+  </w:num>
+  <w:num w:numId="3">
+    <w:abstractNumId w:val="1"/>
+  </w:num>
+  <w:num w:numId="4">
+    <w:abstractNumId w:val="11"/>
+  </w:num>
+  <w:num w:numId="5">
     <w:abstractNumId w:val="3"/>
   </w:num>
-  <w:num w:numId="2">
+  <w:num w:numId="6">
+    <w:abstractNumId w:val="16"/>
+  </w:num>
+  <w:num w:numId="7">
+    <w:abstractNumId w:val="10"/>
+  </w:num>
+  <w:num w:numId="8">
+    <w:abstractNumId w:val="15"/>
+  </w:num>
+  <w:num w:numId="9">
+    <w:abstractNumId w:val="17"/>
+  </w:num>
+  <w:num w:numId="10">
     <w:abstractNumId w:val="4"/>
   </w:num>
-  <w:num w:numId="3">
+  <w:num w:numId="11">
+    <w:abstractNumId w:val="18"/>
+  </w:num>
+  <w:num w:numId="12">
+    <w:abstractNumId w:val="9"/>
+  </w:num>
+  <w:num w:numId="13">
+    <w:abstractNumId w:val="6"/>
+  </w:num>
+  <w:num w:numId="14">
+    <w:abstractNumId w:val="12"/>
+  </w:num>
+  <w:num w:numId="15">
+    <w:abstractNumId w:val="14"/>
+  </w:num>
+  <w:num w:numId="16">
     <w:abstractNumId w:val="0"/>
   </w:num>
-  <w:num w:numId="4">
-    <w:abstractNumId w:val="6"/>
-  </w:num>
-  <w:num w:numId="5">
-    <w:abstractNumId w:val="1"/>
-  </w:num>
-  <w:num w:numId="6">
-    <w:abstractNumId w:val="8"/>
-  </w:num>
-  <w:num w:numId="7">
-    <w:abstractNumId w:val="5"/>
-  </w:num>
-  <w:num w:numId="8">
+  <w:num w:numId="17">
     <w:abstractNumId w:val="7"/>
   </w:num>
-  <w:num w:numId="9">
-    <w:abstractNumId w:val="9"/>
+  <w:num w:numId="18">
+    <w:abstractNumId w:val="2"/>
   </w:num>
-  <w:num w:numId="10">
-    <w:abstractNumId w:val="2"/>
+  <w:num w:numId="19">
+    <w:abstractNumId w:val="13"/>
   </w:num>
 </w:numbering>
 </file>
@@ -3497,7 +6357,7 @@
   <a:extraClrSchemeLst/>
   <a:extLst>
     <a:ext uri="{05A4C25C-085E-4340-85A3-A5531E510DB2}">
-      <thm15:themeFamily xmlns:thm15="http://schemas.microsoft.com/office/thememl/2012/main" xmlns="" name="Office Theme" id="{62F939B6-93AF-4DB8-9C6B-D6C7DFDC589F}" vid="{4A3C46E8-61CC-4603-A589-7422A47A8E4A}"/>
+      <thm15:themeFamily xmlns="" xmlns:thm15="http://schemas.microsoft.com/office/thememl/2012/main" name="Office Theme" id="{62F939B6-93AF-4DB8-9C6B-D6C7DFDC589F}" vid="{4A3C46E8-61CC-4603-A589-7422A47A8E4A}"/>
     </a:ext>
   </a:extLst>
 </a:theme>

</xml_diff>